<commit_message>
add action C programing specification
</commit_message>
<xml_diff>
--- a/Doc/底盘运动控制SDK设计.docx
+++ b/Doc/底盘运动控制SDK设计.docx
@@ -7,12 +7,15 @@
         <w:pStyle w:val="1"/>
         <w:jc w:val="center"/>
       </w:pPr>
+      <w:proofErr w:type="gramStart"/>
       <w:r>
         <w:rPr>
           <w:rFonts w:hint="eastAsia"/>
         </w:rPr>
         <w:t>艾克申</w:t>
       </w:r>
+      <w:proofErr w:type="spellStart"/>
+      <w:proofErr w:type="gramEnd"/>
       <w:r>
         <w:rPr>
           <w:rFonts w:hint="eastAsia"/>
@@ -22,6 +25,7 @@
       <w:r>
         <w:t>otionSDK</w:t>
       </w:r>
+      <w:proofErr w:type="spellEnd"/>
       <w:r>
         <w:rPr>
           <w:rFonts w:hint="eastAsia"/>
@@ -87,14 +91,26 @@
               </w:rPr>
               <w:t>：张志阳</w:t>
             </w:r>
+            <w:proofErr w:type="gramStart"/>
             <w:r>
               <w:rPr>
                 <w:rFonts w:hint="eastAsia"/>
                 <w:sz w:val="32"/>
                 <w:szCs w:val="32"/>
               </w:rPr>
-              <w:t xml:space="preserve"> XXX XXX</w:t>
+              <w:t xml:space="preserve"> XXX </w:t>
             </w:r>
+            <w:proofErr w:type="spellStart"/>
+            <w:r>
+              <w:rPr>
+                <w:rFonts w:hint="eastAsia"/>
+                <w:sz w:val="32"/>
+                <w:szCs w:val="32"/>
+              </w:rPr>
+              <w:t>XXX</w:t>
+            </w:r>
+            <w:proofErr w:type="spellEnd"/>
+            <w:proofErr w:type="gramEnd"/>
           </w:p>
         </w:tc>
       </w:tr>
@@ -263,12 +279,271 @@
     <w:p/>
     <w:p/>
     <w:p/>
+    <w:p/>
     <w:p>
       <w:pPr>
-        <w:rPr>
-          <w:rFonts w:hint="eastAsia"/>
-        </w:rPr>
+        <w:pStyle w:val="2"/>
+        <w:numPr>
+          <w:ilvl w:val="0"/>
+          <w:numId w:val="1"/>
+        </w:numPr>
       </w:pPr>
+      <w:r>
+        <w:rPr>
+          <w:rFonts w:hint="eastAsia"/>
+        </w:rPr>
+        <w:lastRenderedPageBreak/>
+        <w:t>背景</w:t>
+      </w:r>
+    </w:p>
+    <w:p>
+      <w:pPr>
+        <w:ind w:firstLineChars="200" w:firstLine="420"/>
+      </w:pPr>
+      <w:r>
+        <w:rPr>
+          <w:rFonts w:hint="eastAsia"/>
+        </w:rPr>
+        <w:t>随着</w:t>
+      </w:r>
+      <w:r>
+        <w:t>机器人产业的</w:t>
+      </w:r>
+      <w:r>
+        <w:rPr>
+          <w:rFonts w:hint="eastAsia"/>
+        </w:rPr>
+        <w:t>发展</w:t>
+      </w:r>
+      <w:r>
+        <w:t>，</w:t>
+      </w:r>
+      <w:r>
+        <w:rPr>
+          <w:rFonts w:hint="eastAsia"/>
+        </w:rPr>
+        <w:t>机器人技术</w:t>
+      </w:r>
+      <w:r>
+        <w:t>不断更新，</w:t>
+      </w:r>
+      <w:r>
+        <w:rPr>
+          <w:rFonts w:hint="eastAsia"/>
+        </w:rPr>
+        <w:t>对于</w:t>
+      </w:r>
+      <w:r>
+        <w:t>移动机器人来讲，走行控制一直是</w:t>
+      </w:r>
+      <w:r>
+        <w:rPr>
+          <w:rFonts w:hint="eastAsia"/>
+        </w:rPr>
+        <w:t>一个</w:t>
+      </w:r>
+      <w:r>
+        <w:t>经典</w:t>
+      </w:r>
+      <w:r>
+        <w:rPr>
+          <w:rFonts w:hint="eastAsia"/>
+        </w:rPr>
+        <w:t>的</w:t>
+      </w:r>
+      <w:r>
+        <w:t>问题</w:t>
+      </w:r>
+      <w:r>
+        <w:rPr>
+          <w:rFonts w:hint="eastAsia"/>
+        </w:rPr>
+        <w:t>，</w:t>
+      </w:r>
+      <w:r>
+        <w:rPr>
+          <w:rFonts w:hint="eastAsia"/>
+        </w:rPr>
+        <w:t>目前</w:t>
+      </w:r>
+      <w:r>
+        <w:rPr>
+          <w:rFonts w:hint="eastAsia"/>
+        </w:rPr>
+        <w:t>大部分</w:t>
+      </w:r>
+      <w:r>
+        <w:t>机器</w:t>
+      </w:r>
+      <w:r>
+        <w:rPr>
+          <w:rFonts w:hint="eastAsia"/>
+        </w:rPr>
+        <w:t>人开发者要</w:t>
+      </w:r>
+      <w:r>
+        <w:t>面临这个问题。</w:t>
+      </w:r>
+      <w:r>
+        <w:rPr>
+          <w:rFonts w:hint="eastAsia"/>
+        </w:rPr>
+        <w:t>除了</w:t>
+      </w:r>
+      <w:r>
+        <w:t>技术门槛</w:t>
+      </w:r>
+      <w:r>
+        <w:rPr>
+          <w:rFonts w:hint="eastAsia"/>
+        </w:rPr>
+        <w:t>外</w:t>
+      </w:r>
+      <w:r>
+        <w:t>，大量重复的技术开发也</w:t>
+      </w:r>
+      <w:r>
+        <w:rPr>
+          <w:rFonts w:hint="eastAsia"/>
+        </w:rPr>
+        <w:t>不利于</w:t>
+      </w:r>
+      <w:r>
+        <w:t>机器人产业</w:t>
+      </w:r>
+      <w:r>
+        <w:rPr>
+          <w:rFonts w:hint="eastAsia"/>
+        </w:rPr>
+        <w:t>快速</w:t>
+      </w:r>
+      <w:r>
+        <w:t>的发展。</w:t>
+      </w:r>
+    </w:p>
+    <w:p>
+      <w:pPr>
+        <w:ind w:firstLineChars="200" w:firstLine="420"/>
+      </w:pPr>
+      <w:r>
+        <w:rPr>
+          <w:rFonts w:hint="eastAsia"/>
+        </w:rPr>
+        <w:t>本项目</w:t>
+      </w:r>
+      <w:r>
+        <w:t>旨在开发一套机器人</w:t>
+      </w:r>
+      <w:r>
+        <w:rPr>
+          <w:rFonts w:hint="eastAsia"/>
+        </w:rPr>
+        <w:t>走行</w:t>
+      </w:r>
+      <w:r>
+        <w:t>控制</w:t>
+      </w:r>
+      <w:r>
+        <w:rPr>
+          <w:rFonts w:hint="eastAsia"/>
+        </w:rPr>
+        <w:t>软件</w:t>
+      </w:r>
+      <w:r>
+        <w:t>开发包，</w:t>
+      </w:r>
+      <w:r>
+        <w:rPr>
+          <w:rFonts w:hint="eastAsia"/>
+        </w:rPr>
+        <w:t>提供</w:t>
+      </w:r>
+      <w:r>
+        <w:t>一套完整的轮式移动机器人走行</w:t>
+      </w:r>
+      <w:r>
+        <w:t>API</w:t>
+      </w:r>
+      <w:r>
+        <w:rPr>
+          <w:rFonts w:hint="eastAsia"/>
+        </w:rPr>
+        <w:t>。不仅</w:t>
+      </w:r>
+      <w:r>
+        <w:t>为机器人开发者</w:t>
+      </w:r>
+      <w:r>
+        <w:rPr>
+          <w:rFonts w:hint="eastAsia"/>
+        </w:rPr>
+        <w:t>提供方便</w:t>
+      </w:r>
+      <w:r>
+        <w:t>，也</w:t>
+      </w:r>
+      <w:r>
+        <w:rPr>
+          <w:rFonts w:hint="eastAsia"/>
+        </w:rPr>
+        <w:t>希望能够统一</w:t>
+      </w:r>
+      <w:r>
+        <w:t>移动机器人软件接口标准</w:t>
+      </w:r>
+      <w:r>
+        <w:rPr>
+          <w:rFonts w:hint="eastAsia"/>
+        </w:rPr>
+        <w:t>。</w:t>
+      </w:r>
+    </w:p>
+    <w:p>
+      <w:pPr>
+        <w:ind w:firstLineChars="200" w:firstLine="420"/>
+      </w:pPr>
+      <w:r>
+        <w:rPr>
+          <w:rFonts w:hint="eastAsia"/>
+        </w:rPr>
+        <w:t>本项目</w:t>
+      </w:r>
+      <w:r>
+        <w:t>第一版本以</w:t>
+      </w:r>
+      <w:r>
+        <w:rPr>
+          <w:rFonts w:hint="eastAsia"/>
+        </w:rPr>
+        <w:t>C</w:t>
+      </w:r>
+      <w:r>
+        <w:rPr>
+          <w:rFonts w:hint="eastAsia"/>
+        </w:rPr>
+        <w:t>语言</w:t>
+      </w:r>
+      <w:r>
+        <w:t>实现，后面对其他</w:t>
+      </w:r>
+      <w:r>
+        <w:rPr>
+          <w:rFonts w:hint="eastAsia"/>
+        </w:rPr>
+        <w:t>主流</w:t>
+      </w:r>
+      <w:r>
+        <w:t>机器人</w:t>
+      </w:r>
+      <w:r>
+        <w:rPr>
+          <w:rFonts w:hint="eastAsia"/>
+        </w:rPr>
+        <w:t>编程语言</w:t>
+      </w:r>
+      <w:r>
+        <w:t>进行支持</w:t>
+      </w:r>
     </w:p>
     <w:p>
       <w:pPr>
@@ -282,271 +557,6 @@
         <w:rPr>
           <w:rFonts w:hint="eastAsia"/>
         </w:rPr>
-        <w:lastRenderedPageBreak/>
-        <w:t>背景</w:t>
-      </w:r>
-    </w:p>
-    <w:p>
-      <w:pPr>
-        <w:ind w:firstLineChars="200" w:firstLine="420"/>
-      </w:pPr>
-      <w:r>
-        <w:rPr>
-          <w:rFonts w:hint="eastAsia"/>
-        </w:rPr>
-        <w:t>随着</w:t>
-      </w:r>
-      <w:r>
-        <w:t>机器人产业的</w:t>
-      </w:r>
-      <w:r>
-        <w:rPr>
-          <w:rFonts w:hint="eastAsia"/>
-        </w:rPr>
-        <w:t>发展</w:t>
-      </w:r>
-      <w:r>
-        <w:t>，</w:t>
-      </w:r>
-      <w:r>
-        <w:rPr>
-          <w:rFonts w:hint="eastAsia"/>
-        </w:rPr>
-        <w:t>机器人技术</w:t>
-      </w:r>
-      <w:r>
-        <w:t>不断更新，</w:t>
-      </w:r>
-      <w:r>
-        <w:rPr>
-          <w:rFonts w:hint="eastAsia"/>
-        </w:rPr>
-        <w:t>对于</w:t>
-      </w:r>
-      <w:r>
-        <w:t>移动机器人来讲，走行控制一直是</w:t>
-      </w:r>
-      <w:r>
-        <w:rPr>
-          <w:rFonts w:hint="eastAsia"/>
-        </w:rPr>
-        <w:t>一个</w:t>
-      </w:r>
-      <w:r>
-        <w:t>经典</w:t>
-      </w:r>
-      <w:r>
-        <w:rPr>
-          <w:rFonts w:hint="eastAsia"/>
-        </w:rPr>
-        <w:t>的</w:t>
-      </w:r>
-      <w:r>
-        <w:t>问题</w:t>
-      </w:r>
-      <w:r>
-        <w:rPr>
-          <w:rFonts w:hint="eastAsia"/>
-        </w:rPr>
-        <w:t>，</w:t>
-      </w:r>
-      <w:r>
-        <w:rPr>
-          <w:rFonts w:hint="eastAsia"/>
-        </w:rPr>
-        <w:t>目前</w:t>
-      </w:r>
-      <w:r>
-        <w:rPr>
-          <w:rFonts w:hint="eastAsia"/>
-        </w:rPr>
-        <w:t>大部分</w:t>
-      </w:r>
-      <w:r>
-        <w:t>机器</w:t>
-      </w:r>
-      <w:r>
-        <w:rPr>
-          <w:rFonts w:hint="eastAsia"/>
-        </w:rPr>
-        <w:t>人开发者要</w:t>
-      </w:r>
-      <w:r>
-        <w:t>面临这个问题。</w:t>
-      </w:r>
-      <w:r>
-        <w:rPr>
-          <w:rFonts w:hint="eastAsia"/>
-        </w:rPr>
-        <w:t>除了</w:t>
-      </w:r>
-      <w:r>
-        <w:t>技术门槛</w:t>
-      </w:r>
-      <w:r>
-        <w:rPr>
-          <w:rFonts w:hint="eastAsia"/>
-        </w:rPr>
-        <w:t>外</w:t>
-      </w:r>
-      <w:r>
-        <w:t>，大量重复的技术开发也</w:t>
-      </w:r>
-      <w:r>
-        <w:rPr>
-          <w:rFonts w:hint="eastAsia"/>
-        </w:rPr>
-        <w:t>不利于</w:t>
-      </w:r>
-      <w:r>
-        <w:t>机器人产业</w:t>
-      </w:r>
-      <w:r>
-        <w:rPr>
-          <w:rFonts w:hint="eastAsia"/>
-        </w:rPr>
-        <w:t>快速</w:t>
-      </w:r>
-      <w:r>
-        <w:t>的发展。</w:t>
-      </w:r>
-    </w:p>
-    <w:p>
-      <w:pPr>
-        <w:ind w:firstLineChars="200" w:firstLine="420"/>
-      </w:pPr>
-      <w:r>
-        <w:rPr>
-          <w:rFonts w:hint="eastAsia"/>
-        </w:rPr>
-        <w:t>本项目</w:t>
-      </w:r>
-      <w:r>
-        <w:t>旨在开发一套机器人</w:t>
-      </w:r>
-      <w:r>
-        <w:rPr>
-          <w:rFonts w:hint="eastAsia"/>
-        </w:rPr>
-        <w:t>走行</w:t>
-      </w:r>
-      <w:r>
-        <w:t>控制</w:t>
-      </w:r>
-      <w:r>
-        <w:rPr>
-          <w:rFonts w:hint="eastAsia"/>
-        </w:rPr>
-        <w:t>软件</w:t>
-      </w:r>
-      <w:r>
-        <w:t>开发包，</w:t>
-      </w:r>
-      <w:r>
-        <w:rPr>
-          <w:rFonts w:hint="eastAsia"/>
-        </w:rPr>
-        <w:t>提供</w:t>
-      </w:r>
-      <w:r>
-        <w:t>一套完整的轮式移动机器人走行</w:t>
-      </w:r>
-      <w:r>
-        <w:t>API</w:t>
-      </w:r>
-      <w:r>
-        <w:rPr>
-          <w:rFonts w:hint="eastAsia"/>
-        </w:rPr>
-        <w:t>。不仅</w:t>
-      </w:r>
-      <w:r>
-        <w:t>为机器人开发者</w:t>
-      </w:r>
-      <w:r>
-        <w:rPr>
-          <w:rFonts w:hint="eastAsia"/>
-        </w:rPr>
-        <w:t>提供方便</w:t>
-      </w:r>
-      <w:r>
-        <w:t>，也</w:t>
-      </w:r>
-      <w:r>
-        <w:rPr>
-          <w:rFonts w:hint="eastAsia"/>
-        </w:rPr>
-        <w:t>希望能够统一</w:t>
-      </w:r>
-      <w:r>
-        <w:t>移动机器人软件接口标准</w:t>
-      </w:r>
-      <w:r>
-        <w:rPr>
-          <w:rFonts w:hint="eastAsia"/>
-        </w:rPr>
-        <w:t>。</w:t>
-      </w:r>
-    </w:p>
-    <w:p>
-      <w:pPr>
-        <w:ind w:firstLineChars="200" w:firstLine="420"/>
-      </w:pPr>
-      <w:r>
-        <w:rPr>
-          <w:rFonts w:hint="eastAsia"/>
-        </w:rPr>
-        <w:t>本项目</w:t>
-      </w:r>
-      <w:r>
-        <w:t>第一版本以</w:t>
-      </w:r>
-      <w:r>
-        <w:rPr>
-          <w:rFonts w:hint="eastAsia"/>
-        </w:rPr>
-        <w:t>C</w:t>
-      </w:r>
-      <w:r>
-        <w:rPr>
-          <w:rFonts w:hint="eastAsia"/>
-        </w:rPr>
-        <w:t>语言</w:t>
-      </w:r>
-      <w:r>
-        <w:t>实现，后面对其他</w:t>
-      </w:r>
-      <w:r>
-        <w:rPr>
-          <w:rFonts w:hint="eastAsia"/>
-        </w:rPr>
-        <w:t>主流</w:t>
-      </w:r>
-      <w:r>
-        <w:t>机器人</w:t>
-      </w:r>
-      <w:r>
-        <w:rPr>
-          <w:rFonts w:hint="eastAsia"/>
-        </w:rPr>
-        <w:t>编程语言</w:t>
-      </w:r>
-      <w:r>
-        <w:t>进行支持</w:t>
-      </w:r>
-    </w:p>
-    <w:p>
-      <w:pPr>
-        <w:pStyle w:val="2"/>
-        <w:numPr>
-          <w:ilvl w:val="0"/>
-          <w:numId w:val="1"/>
-        </w:numPr>
-      </w:pPr>
-      <w:r>
-        <w:rPr>
-          <w:rFonts w:hint="eastAsia"/>
-        </w:rPr>
         <w:t>需求</w:t>
       </w:r>
       <w:r>
@@ -663,6 +673,7 @@
       <w:r>
         <w:t>驱动器、</w:t>
       </w:r>
+      <w:proofErr w:type="spellStart"/>
       <w:r>
         <w:rPr>
           <w:rFonts w:hint="eastAsia"/>
@@ -672,6 +683,7 @@
       <w:r>
         <w:t>lmo</w:t>
       </w:r>
+      <w:proofErr w:type="spellEnd"/>
       <w:r>
         <w:t>驱动器</w:t>
       </w:r>
@@ -983,12 +995,15 @@
       <w:pPr>
         <w:ind w:firstLineChars="200" w:firstLine="420"/>
       </w:pPr>
+      <w:proofErr w:type="gramStart"/>
       <w:r>
         <w:rPr>
           <w:rFonts w:hint="eastAsia"/>
         </w:rPr>
         <w:t>艾克申</w:t>
       </w:r>
+      <w:proofErr w:type="spellStart"/>
+      <w:proofErr w:type="gramEnd"/>
       <w:r>
         <w:rPr>
           <w:rFonts w:hint="eastAsia"/>
@@ -1001,6 +1016,7 @@
       <w:r>
         <w:t>K</w:t>
       </w:r>
+      <w:proofErr w:type="spellEnd"/>
       <w:r>
         <w:t>不仅要具备普通</w:t>
       </w:r>
@@ -1052,6 +1068,8 @@
       <w:r>
         <w:t>如下特征：</w:t>
       </w:r>
+      <w:bookmarkStart w:id="0" w:name="_GoBack"/>
+      <w:bookmarkEnd w:id="0"/>
     </w:p>
     <w:p/>
     <w:p>
@@ -1933,6 +1951,7 @@
       <w:r>
         <w:t>层为</w:t>
       </w:r>
+      <w:proofErr w:type="spellStart"/>
       <w:r>
         <w:rPr>
           <w:rFonts w:hint="eastAsia"/>
@@ -1942,6 +1961,7 @@
       <w:r>
         <w:t>otionSDK</w:t>
       </w:r>
+      <w:proofErr w:type="spellEnd"/>
       <w:r>
         <w:rPr>
           <w:rFonts w:hint="eastAsia"/>
@@ -1974,11 +1994,6 @@
       </w:r>
     </w:p>
     <w:p>
-      <w:pPr>
-        <w:rPr>
-          <w:rFonts w:hint="eastAsia"/>
-        </w:rPr>
-      </w:pPr>
       <w:r>
         <w:rPr>
           <w:rFonts w:hint="eastAsia"/>
@@ -2025,6 +2040,7 @@
       <w:r>
         <w:t>命名采用</w:t>
       </w:r>
+      <w:proofErr w:type="spellStart"/>
       <w:r>
         <w:rPr>
           <w:rFonts w:hint="eastAsia"/>
@@ -2034,6 +2050,7 @@
       <w:r>
         <w:t>aaBaa</w:t>
       </w:r>
+      <w:proofErr w:type="spellEnd"/>
       <w:r>
         <w:rPr>
           <w:rFonts w:hint="eastAsia"/>
@@ -2049,6 +2066,7 @@
         </w:rPr>
         <w:t>如</w:t>
       </w:r>
+      <w:proofErr w:type="spellStart"/>
       <w:r>
         <w:rPr>
           <w:rFonts w:hint="eastAsia"/>
@@ -2064,6 +2082,7 @@
         </w:rPr>
         <w:t>Algorithm</w:t>
       </w:r>
+      <w:proofErr w:type="spellEnd"/>
       <w:r>
         <w:rPr>
           <w:rFonts w:hint="eastAsia"/>
@@ -2072,11 +2091,6 @@
       </w:r>
     </w:p>
     <w:p>
-      <w:pPr>
-        <w:rPr>
-          <w:rFonts w:hint="eastAsia"/>
-        </w:rPr>
-      </w:pPr>
       <w:r>
         <w:rPr>
           <w:rFonts w:hint="eastAsia"/>
@@ -2092,6 +2106,7 @@
         </w:rPr>
         <w:t xml:space="preserve"> </w:t>
       </w:r>
+      <w:proofErr w:type="spellStart"/>
       <w:r>
         <w:t>aaa</w:t>
       </w:r>
@@ -2101,6 +2116,7 @@
         </w:rPr>
         <w:t>_bbb</w:t>
       </w:r>
+      <w:proofErr w:type="spellEnd"/>
       <w:r>
         <w:rPr>
           <w:rFonts w:hint="eastAsia"/>
@@ -2110,12 +2126,14 @@
       <w:r>
         <w:t>命名，比如</w:t>
       </w:r>
+      <w:proofErr w:type="spellStart"/>
       <w:r>
         <w:rPr>
           <w:rFonts w:hint="eastAsia"/>
         </w:rPr>
         <w:t>core_algorithm.c</w:t>
       </w:r>
+      <w:proofErr w:type="spellEnd"/>
       <w:r>
         <w:rPr>
           <w:rFonts w:hint="eastAsia"/>
@@ -2130,8 +2148,6 @@
         </w:rPr>
         <w:t>C</w:t>
       </w:r>
-      <w:bookmarkStart w:id="0" w:name="_GoBack"/>
-      <w:bookmarkEnd w:id="0"/>
       <w:r>
         <w:rPr>
           <w:rFonts w:hint="eastAsia"/>
@@ -2139,8 +2155,15 @@
         <w:t>命名</w:t>
       </w:r>
       <w:r>
-        <w:t>规范采用艾克申</w:t>
-      </w:r>
+        <w:t>规范采用</w:t>
+      </w:r>
+      <w:bookmarkStart w:id="1" w:name="OLE_LINK1"/>
+      <w:bookmarkStart w:id="2" w:name="OLE_LINK2"/>
+      <w:proofErr w:type="gramStart"/>
+      <w:r>
+        <w:t>艾克申</w:t>
+      </w:r>
+      <w:proofErr w:type="gramEnd"/>
       <w:r>
         <w:rPr>
           <w:rFonts w:hint="eastAsia"/>
@@ -2156,6 +2179,8 @@
       <w:r>
         <w:t>编程规范</w:t>
       </w:r>
+      <w:bookmarkEnd w:id="1"/>
+      <w:bookmarkEnd w:id="2"/>
     </w:p>
     <w:p>
       <w:pPr>
@@ -2275,13 +2300,7 @@
         <w:t>结构如下图</w:t>
       </w:r>
     </w:p>
-    <w:p>
-      <w:pPr>
-        <w:rPr>
-          <w:rFonts w:hint="eastAsia"/>
-        </w:rPr>
-      </w:pPr>
-    </w:p>
+    <w:p/>
     <w:p>
       <w:r>
         <w:rPr>
@@ -2319,11 +2338,6 @@
       </w:r>
     </w:p>
     <w:p>
-      <w:pPr>
-        <w:rPr>
-          <w:rFonts w:hint="eastAsia"/>
-        </w:rPr>
-      </w:pPr>
       <w:r>
         <w:rPr>
           <w:rFonts w:hint="eastAsia"/>
@@ -2344,11 +2358,6 @@
       </w:r>
     </w:p>
     <w:p>
-      <w:pPr>
-        <w:rPr>
-          <w:rFonts w:hint="eastAsia"/>
-        </w:rPr>
-      </w:pPr>
       <w:r>
         <w:rPr>
           <w:rFonts w:hint="eastAsia"/>
@@ -2373,7 +2382,6 @@
     <w:p>
       <w:pPr>
         <w:rPr>
-          <w:rFonts w:hint="eastAsia"/>
           <w:b/>
         </w:rPr>
       </w:pPr>
@@ -2393,11 +2401,7 @@
     </w:p>
     <w:p/>
     <w:p>
-      <w:pPr>
-        <w:rPr>
-          <w:rFonts w:hint="eastAsia"/>
-        </w:rPr>
-      </w:pPr>
+      <w:proofErr w:type="spellStart"/>
       <w:r>
         <w:t>motion_differential</w:t>
       </w:r>
@@ -2408,8 +2412,13 @@
         <w:t>.</w:t>
       </w:r>
       <w:r>
-        <w:t xml:space="preserve">c </w:t>
-      </w:r>
+        <w:t>c</w:t>
+      </w:r>
+      <w:proofErr w:type="spellEnd"/>
+      <w:r>
+        <w:t xml:space="preserve"> </w:t>
+      </w:r>
+      <w:proofErr w:type="gramStart"/>
       <w:r>
         <w:rPr>
           <w:rFonts w:hint="eastAsia"/>
@@ -2417,7 +2426,11 @@
         <w:t>差速轮</w:t>
       </w:r>
       <w:r>
-        <w:t>走行算法</w:t>
+        <w:t>走</w:t>
+      </w:r>
+      <w:proofErr w:type="gramEnd"/>
+      <w:r>
+        <w:t>行算法</w:t>
       </w:r>
     </w:p>
     <w:p>
@@ -2430,15 +2443,12 @@
       </w:r>
     </w:p>
     <w:p>
-      <w:pPr>
-        <w:rPr>
-          <w:rFonts w:hint="eastAsia"/>
-        </w:rPr>
-      </w:pPr>
+      <w:proofErr w:type="spellStart"/>
       <w:r>
         <w:lastRenderedPageBreak/>
         <w:t>motion_omi.c</w:t>
       </w:r>
+      <w:proofErr w:type="spellEnd"/>
       <w:r>
         <w:t xml:space="preserve"> </w:t>
       </w:r>
@@ -2453,6 +2463,7 @@
       </w:r>
     </w:p>
     <w:p>
+      <w:proofErr w:type="spellStart"/>
       <w:r>
         <w:rPr>
           <w:rFonts w:hint="eastAsia"/>
@@ -2468,6 +2479,7 @@
         </w:rPr>
         <w:t>.c</w:t>
       </w:r>
+      <w:proofErr w:type="spellEnd"/>
       <w:r>
         <w:t xml:space="preserve"> </w:t>
       </w:r>
@@ -2479,91 +2491,6 @@
       </w:r>
       <w:r>
         <w:t>轮走行算法</w:t>
-      </w:r>
-    </w:p>
-    <w:p>
-      <w:pPr>
-        <w:rPr>
-          <w:rFonts w:hint="eastAsia"/>
-        </w:rPr>
-      </w:pPr>
-    </w:p>
-    <w:p>
-      <w:pPr>
-        <w:rPr>
-          <w:rFonts w:hint="eastAsia"/>
-          <w:b/>
-        </w:rPr>
-      </w:pPr>
-      <w:r>
-        <w:rPr>
-          <w:b/>
-        </w:rPr>
-        <w:t>Common</w:t>
-      </w:r>
-      <w:r>
-        <w:rPr>
-          <w:rFonts w:hint="eastAsia"/>
-          <w:b/>
-        </w:rPr>
-        <w:t>目录</w:t>
-      </w:r>
-    </w:p>
-    <w:p>
-      <w:pPr>
-        <w:rPr>
-          <w:rFonts w:hint="eastAsia"/>
-        </w:rPr>
-      </w:pPr>
-      <w:r>
-        <w:t>motion_math.c</w:t>
-      </w:r>
-      <w:r>
-        <w:t xml:space="preserve">  </w:t>
-      </w:r>
-      <w:r>
-        <w:rPr>
-          <w:rFonts w:hint="eastAsia"/>
-        </w:rPr>
-        <w:t>包含移植</w:t>
-      </w:r>
-      <w:r>
-        <w:t>的</w:t>
-      </w:r>
-      <w:r>
-        <w:rPr>
-          <w:rFonts w:hint="eastAsia"/>
-        </w:rPr>
-        <w:t>数学</w:t>
-      </w:r>
-      <w:r>
-        <w:t>函数，为了不依赖</w:t>
-      </w:r>
-      <w:r>
-        <w:rPr>
-          <w:rFonts w:hint="eastAsia"/>
-        </w:rPr>
-        <w:t>于目标</w:t>
-      </w:r>
-      <w:r>
-        <w:t>平台</w:t>
-      </w:r>
-    </w:p>
-    <w:p>
-      <w:r>
-        <w:t>motion_basic_algorithm.c</w:t>
-      </w:r>
-      <w:r>
-        <w:t xml:space="preserve">  </w:t>
-      </w:r>
-      <w:r>
-        <w:rPr>
-          <w:rFonts w:hint="eastAsia"/>
-        </w:rPr>
-        <w:t>包含</w:t>
-      </w:r>
-      <w:r>
-        <w:t>一些类似拟合、滤波等算法</w:t>
       </w:r>
     </w:p>
     <w:p/>
@@ -2575,31 +2502,104 @@
       </w:pPr>
       <w:r>
         <w:rPr>
-          <w:rFonts w:hint="eastAsia"/>
           <w:b/>
         </w:rPr>
-        <w:t>A</w:t>
-      </w:r>
-      <w:r>
-        <w:rPr>
-          <w:b/>
-        </w:rPr>
-        <w:t>dapter</w:t>
-      </w:r>
-      <w:r>
-        <w:rPr>
+        <w:t>Common</w:t>
+      </w:r>
+      <w:r>
+        <w:rPr>
+          <w:rFonts w:hint="eastAsia"/>
           <w:b/>
         </w:rPr>
         <w:t>目录</w:t>
       </w:r>
     </w:p>
     <w:p>
+      <w:proofErr w:type="spellStart"/>
+      <w:r>
+        <w:t>motion_math.c</w:t>
+      </w:r>
+      <w:proofErr w:type="spellEnd"/>
+      <w:r>
+        <w:t xml:space="preserve">  </w:t>
+      </w:r>
+      <w:r>
+        <w:rPr>
+          <w:rFonts w:hint="eastAsia"/>
+        </w:rPr>
+        <w:t>包含移植</w:t>
+      </w:r>
+      <w:r>
+        <w:t>的</w:t>
+      </w:r>
+      <w:r>
+        <w:rPr>
+          <w:rFonts w:hint="eastAsia"/>
+        </w:rPr>
+        <w:t>数学</w:t>
+      </w:r>
+      <w:r>
+        <w:t>函数，为了不依赖</w:t>
+      </w:r>
+      <w:r>
+        <w:rPr>
+          <w:rFonts w:hint="eastAsia"/>
+        </w:rPr>
+        <w:t>于目标</w:t>
+      </w:r>
+      <w:r>
+        <w:t>平台</w:t>
+      </w:r>
+    </w:p>
+    <w:p>
+      <w:proofErr w:type="spellStart"/>
+      <w:r>
+        <w:t>motion_basic_algorithm.c</w:t>
+      </w:r>
+      <w:proofErr w:type="spellEnd"/>
+      <w:r>
+        <w:t xml:space="preserve">  </w:t>
+      </w:r>
+      <w:r>
+        <w:rPr>
+          <w:rFonts w:hint="eastAsia"/>
+        </w:rPr>
+        <w:t>包含</w:t>
+      </w:r>
+      <w:r>
+        <w:t>一些类似拟合、滤波等算法</w:t>
+      </w:r>
+    </w:p>
+    <w:p/>
+    <w:p>
       <w:pPr>
         <w:rPr>
-          <w:rFonts w:hint="eastAsia"/>
+          <w:b/>
         </w:rPr>
       </w:pPr>
       <w:r>
+        <w:rPr>
+          <w:rFonts w:hint="eastAsia"/>
+          <w:b/>
+        </w:rPr>
+        <w:t>A</w:t>
+      </w:r>
+      <w:r>
+        <w:rPr>
+          <w:b/>
+        </w:rPr>
+        <w:t>dapter</w:t>
+      </w:r>
+      <w:r>
+        <w:rPr>
+          <w:b/>
+        </w:rPr>
+        <w:t>目录</w:t>
+      </w:r>
+    </w:p>
+    <w:p>
+      <w:proofErr w:type="spellStart"/>
+      <w:r>
         <w:t>m</w:t>
       </w:r>
       <w:r>
@@ -2609,8 +2609,13 @@
         <w:t>otion_</w:t>
       </w:r>
       <w:r>
-        <w:t xml:space="preserve">sensor.c </w:t>
-      </w:r>
+        <w:t>sensor.c</w:t>
+      </w:r>
+      <w:proofErr w:type="spellEnd"/>
+      <w:r>
+        <w:t xml:space="preserve"> </w:t>
+      </w:r>
+      <w:proofErr w:type="gramStart"/>
       <w:r>
         <w:rPr>
           <w:rFonts w:hint="eastAsia"/>
@@ -2618,7 +2623,11 @@
         <w:t>包含</w:t>
       </w:r>
       <w:r>
-        <w:t>走行控制</w:t>
+        <w:t>走</w:t>
+      </w:r>
+      <w:proofErr w:type="gramEnd"/>
+      <w:r>
+        <w:t>行控制</w:t>
       </w:r>
       <w:r>
         <w:rPr>
@@ -2654,6 +2663,7 @@
         </w:rPr>
         <w:t>包含</w:t>
       </w:r>
+      <w:proofErr w:type="spellStart"/>
       <w:r>
         <w:rPr>
           <w:rFonts w:hint="eastAsia"/>
@@ -2663,6 +2673,7 @@
       <w:r>
         <w:t>otionSDK</w:t>
       </w:r>
+      <w:proofErr w:type="spellEnd"/>
       <w:r>
         <w:rPr>
           <w:rFonts w:hint="eastAsia"/>
@@ -2712,6 +2723,7 @@
       <w:r>
         <w:t>目录主要用来存放</w:t>
       </w:r>
+      <w:proofErr w:type="spellStart"/>
       <w:r>
         <w:rPr>
           <w:rFonts w:hint="eastAsia"/>
@@ -2721,6 +2733,7 @@
       <w:r>
         <w:t>otionSDK</w:t>
       </w:r>
+      <w:proofErr w:type="spellEnd"/>
       <w:r>
         <w:t>源文件的打包文件，对于不开源或者不想添加源文件的情况下配合</w:t>
       </w:r>
@@ -2752,6 +2765,7 @@
       <w:r>
         <w:t>主要用来存放</w:t>
       </w:r>
+      <w:proofErr w:type="spellStart"/>
       <w:r>
         <w:rPr>
           <w:rFonts w:hint="eastAsia"/>
@@ -2761,6 +2775,7 @@
       <w:r>
         <w:t>otionSDK</w:t>
       </w:r>
+      <w:proofErr w:type="spellEnd"/>
       <w:r>
         <w:t>的说明文档</w:t>
       </w:r>
@@ -2784,26 +2799,155 @@
         </w:rPr>
         <w:t>.</w:t>
       </w:r>
+      <w:proofErr w:type="spellStart"/>
       <w:r>
         <w:t>git</w:t>
       </w:r>
+      <w:proofErr w:type="spellEnd"/>
     </w:p>
     <w:p>
+      <w:r>
+        <w:t>该目录用来开发过程存放版本控制文件，不需要修改</w:t>
+      </w:r>
+    </w:p>
+    <w:p/>
+    <w:p>
       <w:pPr>
-        <w:rPr>
-          <w:rFonts w:hint="eastAsia"/>
-        </w:rPr>
+        <w:pStyle w:val="3"/>
       </w:pPr>
       <w:r>
-        <w:t>该目录用来开发过程存放版本控制文件，不需要修改</w:t>
+        <w:rPr>
+          <w:rFonts w:hint="eastAsia"/>
+        </w:rPr>
+        <w:t>4.</w:t>
+      </w:r>
+      <w:r>
+        <w:t>3</w:t>
+      </w:r>
+      <w:r>
+        <w:rPr>
+          <w:rFonts w:hint="eastAsia"/>
+        </w:rPr>
+        <w:t>功能</w:t>
+      </w:r>
+      <w:r>
+        <w:t>函数命名</w:t>
       </w:r>
     </w:p>
     <w:p>
-      <w:pPr>
-        <w:rPr>
-          <w:rFonts w:hint="eastAsia"/>
-        </w:rPr>
-      </w:pPr>
+      <w:r>
+        <w:rPr>
+          <w:rFonts w:hint="eastAsia"/>
+        </w:rPr>
+        <w:t>所有</w:t>
+      </w:r>
+      <w:proofErr w:type="gramStart"/>
+      <w:r>
+        <w:rPr>
+          <w:rFonts w:hint="eastAsia"/>
+        </w:rPr>
+        <w:t>差速轮</w:t>
+      </w:r>
+      <w:r>
+        <w:t>走</w:t>
+      </w:r>
+      <w:proofErr w:type="gramEnd"/>
+      <w:r>
+        <w:t>行函数命名以</w:t>
+      </w:r>
+      <w:r>
+        <w:rPr>
+          <w:rFonts w:hint="eastAsia"/>
+        </w:rPr>
+        <w:t>D</w:t>
+      </w:r>
+      <w:r>
+        <w:t>ual</w:t>
+      </w:r>
+      <w:r>
+        <w:rPr>
+          <w:rFonts w:hint="eastAsia"/>
+        </w:rPr>
+        <w:t>_</w:t>
+      </w:r>
+      <w:r>
+        <w:rPr>
+          <w:rFonts w:hint="eastAsia"/>
+        </w:rPr>
+        <w:t>开头</w:t>
+      </w:r>
+      <w:r>
+        <w:t>，所有全向轮走行函数以</w:t>
+      </w:r>
+      <w:r>
+        <w:rPr>
+          <w:rFonts w:hint="eastAsia"/>
+        </w:rPr>
+        <w:t>O</w:t>
+      </w:r>
+      <w:r>
+        <w:t>mi_</w:t>
+      </w:r>
+      <w:r>
+        <w:rPr>
+          <w:rFonts w:hint="eastAsia"/>
+        </w:rPr>
+        <w:t>开头</w:t>
+      </w:r>
+      <w:r>
+        <w:t>，所有麦克纳姆轮走行函数以</w:t>
+      </w:r>
+      <w:proofErr w:type="spellStart"/>
+      <w:r>
+        <w:rPr>
+          <w:rFonts w:hint="eastAsia"/>
+        </w:rPr>
+        <w:t>M</w:t>
+      </w:r>
+      <w:r>
+        <w:t>eca</w:t>
+      </w:r>
+      <w:proofErr w:type="spellEnd"/>
+      <w:r>
+        <w:t>_</w:t>
+      </w:r>
+      <w:r>
+        <w:rPr>
+          <w:rFonts w:hint="eastAsia"/>
+        </w:rPr>
+        <w:t>开头</w:t>
+      </w:r>
+    </w:p>
+    <w:p>
+      <w:proofErr w:type="spellStart"/>
+      <w:r>
+        <w:t>Motion</w:t>
+      </w:r>
+      <w:r>
+        <w:rPr>
+          <w:rFonts w:hint="eastAsia"/>
+        </w:rPr>
+        <w:t>SDK</w:t>
+      </w:r>
+      <w:proofErr w:type="spellEnd"/>
+      <w:r>
+        <w:rPr>
+          <w:rFonts w:hint="eastAsia"/>
+        </w:rPr>
+        <w:t>需</w:t>
+      </w:r>
+      <w:r>
+        <w:t>提供</w:t>
+      </w:r>
+      <w:r>
+        <w:rPr>
+          <w:rFonts w:hint="eastAsia"/>
+        </w:rPr>
+        <w:t>初始化函数</w:t>
+      </w:r>
+      <w:r>
+        <w:t>，用来对关键数据结构进行初始化</w:t>
+      </w:r>
     </w:p>
     <w:p>
       <w:pPr>
@@ -2813,73 +2957,17 @@
         <w:rPr>
           <w:rFonts w:hint="eastAsia"/>
         </w:rPr>
-        <w:t>4.</w:t>
-      </w:r>
-      <w:r>
-        <w:t>3</w:t>
-      </w:r>
-      <w:r>
-        <w:rPr>
-          <w:rFonts w:hint="eastAsia"/>
-        </w:rPr>
-        <w:t>功能</w:t>
-      </w:r>
-      <w:r>
-        <w:t>函数命名</w:t>
+        <w:t>4.4</w:t>
+      </w:r>
+      <w:r>
+        <w:rPr>
+          <w:rFonts w:hint="eastAsia"/>
+        </w:rPr>
+        <w:t>数据结构</w:t>
       </w:r>
     </w:p>
     <w:p>
-      <w:r>
-        <w:rPr>
-          <w:rFonts w:hint="eastAsia"/>
-        </w:rPr>
-        <w:t>所有差速轮</w:t>
-      </w:r>
-      <w:r>
-        <w:t>走行函数命名以</w:t>
-      </w:r>
-      <w:r>
-        <w:rPr>
-          <w:rFonts w:hint="eastAsia"/>
-        </w:rPr>
-        <w:t>D</w:t>
-      </w:r>
-      <w:r>
-        <w:t>ual</w:t>
-      </w:r>
-      <w:r>
-        <w:rPr>
-          <w:rFonts w:hint="eastAsia"/>
-        </w:rPr>
-        <w:t>_</w:t>
-      </w:r>
-      <w:r>
-        <w:rPr>
-          <w:rFonts w:hint="eastAsia"/>
-        </w:rPr>
-        <w:t>开头</w:t>
-      </w:r>
-      <w:r>
-        <w:t>，所有全向轮走行函数以</w:t>
-      </w:r>
-      <w:r>
-        <w:rPr>
-          <w:rFonts w:hint="eastAsia"/>
-        </w:rPr>
-        <w:t>O</w:t>
-      </w:r>
-      <w:r>
-        <w:t>mi_</w:t>
-      </w:r>
-      <w:r>
-        <w:rPr>
-          <w:rFonts w:hint="eastAsia"/>
-        </w:rPr>
-        <w:t>开头</w:t>
-      </w:r>
-      <w:r>
-        <w:t>，所有麦克纳姆轮走行函数以</w:t>
-      </w:r>
+      <w:proofErr w:type="spellStart"/>
       <w:r>
         <w:rPr>
           <w:rFonts w:hint="eastAsia"/>
@@ -2887,76 +2975,9 @@
         <w:t>M</w:t>
       </w:r>
       <w:r>
-        <w:t>eca_</w:t>
-      </w:r>
-      <w:r>
-        <w:rPr>
-          <w:rFonts w:hint="eastAsia"/>
-        </w:rPr>
-        <w:t>开头</w:t>
-      </w:r>
-    </w:p>
-    <w:p>
-      <w:pPr>
-        <w:rPr>
-          <w:rFonts w:hint="eastAsia"/>
-        </w:rPr>
-      </w:pPr>
-      <w:r>
-        <w:t>Motion</w:t>
-      </w:r>
-      <w:r>
-        <w:rPr>
-          <w:rFonts w:hint="eastAsia"/>
-        </w:rPr>
-        <w:t>SDK</w:t>
-      </w:r>
-      <w:r>
-        <w:rPr>
-          <w:rFonts w:hint="eastAsia"/>
-        </w:rPr>
-        <w:t>需</w:t>
-      </w:r>
-      <w:r>
-        <w:t>提供</w:t>
-      </w:r>
-      <w:r>
-        <w:rPr>
-          <w:rFonts w:hint="eastAsia"/>
-        </w:rPr>
-        <w:t>初始化函数</w:t>
-      </w:r>
-      <w:r>
-        <w:t>，用来对关键数据结构进行初始化</w:t>
-      </w:r>
-    </w:p>
-    <w:p>
-      <w:pPr>
-        <w:pStyle w:val="3"/>
-      </w:pPr>
-      <w:r>
-        <w:rPr>
-          <w:rFonts w:hint="eastAsia"/>
-        </w:rPr>
-        <w:t>4.4</w:t>
-      </w:r>
-      <w:r>
-        <w:rPr>
-          <w:rFonts w:hint="eastAsia"/>
-        </w:rPr>
-        <w:t>数据结构</w:t>
-      </w:r>
-    </w:p>
-    <w:p>
-      <w:r>
-        <w:rPr>
-          <w:rFonts w:hint="eastAsia"/>
-        </w:rPr>
-        <w:t>M</w:t>
-      </w:r>
-      <w:r>
         <w:t>otionSDK</w:t>
       </w:r>
+      <w:proofErr w:type="spellEnd"/>
       <w:r>
         <w:rPr>
           <w:rFonts w:hint="eastAsia"/>
@@ -3229,11 +3250,7 @@
       </w:r>
     </w:p>
     <w:p>
-      <w:pPr>
-        <w:rPr>
-          <w:rFonts w:hint="eastAsia"/>
-        </w:rPr>
-      </w:pPr>
+      <w:proofErr w:type="spellStart"/>
       <w:r>
         <w:rPr>
           <w:rFonts w:hint="eastAsia"/>
@@ -3243,6 +3260,7 @@
       <w:r>
         <w:t>otionSDK</w:t>
       </w:r>
+      <w:proofErr w:type="spellEnd"/>
       <w:r>
         <w:rPr>
           <w:rFonts w:hint="eastAsia"/>
@@ -3256,9 +3274,6 @@
     <w:p>
       <w:pPr>
         <w:jc w:val="center"/>
-        <w:rPr>
-          <w:rFonts w:hint="eastAsia"/>
-        </w:rPr>
       </w:pPr>
       <w:r>
         <w:object w:dxaOrig="2340" w:dyaOrig="10081">
@@ -3284,7 +3299,7 @@
           <v:shape id="_x0000_i1025" type="#_x0000_t75" style="width:117pt;height:7in" o:ole="">
             <v:imagedata r:id="rId17" o:title=""/>
           </v:shape>
-          <o:OLEObject Type="Embed" ProgID="Visio.Drawing.15" ShapeID="_x0000_i1025" DrawAspect="Content" ObjectID="_1536759342" r:id="rId18"/>
+          <o:OLEObject Type="Embed" ProgID="Visio.Drawing.15" ShapeID="_x0000_i1025" DrawAspect="Content" ObjectID="_1537553570" r:id="rId18"/>
         </w:object>
       </w:r>
     </w:p>
@@ -3346,12 +3361,6 @@
       <w:jc w:val="left"/>
     </w:pPr>
     <w:r>
-      <w:rPr>
-        <w:rFonts w:hint="eastAsia"/>
-      </w:rPr>
-      <w:t>沈阳</w:t>
-    </w:r>
-    <w:r>
       <w:t>艾克申</w:t>
     </w:r>
     <w:r>
@@ -3367,7 +3376,16 @@
       <w:rPr>
         <w:rFonts w:hint="eastAsia"/>
       </w:rPr>
-      <w:t xml:space="preserve">                                                                  2016/9/29</w:t>
+      <w:t xml:space="preserve">                                                                  </w:t>
+    </w:r>
+    <w:r>
+      <w:t xml:space="preserve">    </w:t>
+    </w:r>
+    <w:r>
+      <w:rPr>
+        <w:rFonts w:hint="eastAsia"/>
+      </w:rPr>
+      <w:t>2016/9/29</w:t>
     </w:r>
   </w:p>
 </w:hdr>
@@ -6194,6 +6212,13 @@
         </dgm:presLayoutVars>
       </dgm:prSet>
       <dgm:spPr/>
+      <dgm:t>
+        <a:bodyPr/>
+        <a:lstStyle/>
+        <a:p>
+          <a:endParaRPr lang="zh-CN" altLang="en-US"/>
+        </a:p>
+      </dgm:t>
     </dgm:pt>
     <dgm:pt modelId="{655A084E-F9CB-4AFD-B3E9-8DD98ADAEED2}" type="pres">
       <dgm:prSet presAssocID="{8727178A-B46A-47BB-B1B0-32939062E3FA}" presName="root1" presStyleCnt="0"/>
@@ -6221,10 +6246,24 @@
     <dgm:pt modelId="{D8E6C3F9-C7B0-4B0F-8A56-884D34E7A90D}" type="pres">
       <dgm:prSet presAssocID="{E6E52603-7AA2-46DD-89EA-552B4C62AF6F}" presName="conn2-1" presStyleLbl="parChTrans1D2" presStyleIdx="0" presStyleCnt="5"/>
       <dgm:spPr/>
+      <dgm:t>
+        <a:bodyPr/>
+        <a:lstStyle/>
+        <a:p>
+          <a:endParaRPr lang="zh-CN" altLang="en-US"/>
+        </a:p>
+      </dgm:t>
     </dgm:pt>
     <dgm:pt modelId="{A96CD70B-B369-4467-BB22-61FF7FEA7E4A}" type="pres">
       <dgm:prSet presAssocID="{E6E52603-7AA2-46DD-89EA-552B4C62AF6F}" presName="connTx" presStyleLbl="parChTrans1D2" presStyleIdx="0" presStyleCnt="5"/>
       <dgm:spPr/>
+      <dgm:t>
+        <a:bodyPr/>
+        <a:lstStyle/>
+        <a:p>
+          <a:endParaRPr lang="zh-CN" altLang="en-US"/>
+        </a:p>
+      </dgm:t>
     </dgm:pt>
     <dgm:pt modelId="{1F822F25-0909-4F92-8FC7-55B261A7EBD0}" type="pres">
       <dgm:prSet presAssocID="{AAE75E97-7986-4A5B-98B5-DF60A3B2620C}" presName="root2" presStyleCnt="0"/>
@@ -6237,6 +6276,13 @@
         </dgm:presLayoutVars>
       </dgm:prSet>
       <dgm:spPr/>
+      <dgm:t>
+        <a:bodyPr/>
+        <a:lstStyle/>
+        <a:p>
+          <a:endParaRPr lang="zh-CN" altLang="en-US"/>
+        </a:p>
+      </dgm:t>
     </dgm:pt>
     <dgm:pt modelId="{FA618F5C-53C3-4DD4-908D-7C8534199EA6}" type="pres">
       <dgm:prSet presAssocID="{AAE75E97-7986-4A5B-98B5-DF60A3B2620C}" presName="level3hierChild" presStyleCnt="0"/>
@@ -6245,10 +6291,24 @@
     <dgm:pt modelId="{D2541CB7-2FA5-4E0A-BFAB-FE19C9D0D0FA}" type="pres">
       <dgm:prSet presAssocID="{433FFF70-3564-4AB0-8418-976925FA88B5}" presName="conn2-1" presStyleLbl="parChTrans1D2" presStyleIdx="1" presStyleCnt="5"/>
       <dgm:spPr/>
+      <dgm:t>
+        <a:bodyPr/>
+        <a:lstStyle/>
+        <a:p>
+          <a:endParaRPr lang="zh-CN" altLang="en-US"/>
+        </a:p>
+      </dgm:t>
     </dgm:pt>
     <dgm:pt modelId="{725FEDE0-E87E-41DD-9AAC-B8B3D9E36B81}" type="pres">
       <dgm:prSet presAssocID="{433FFF70-3564-4AB0-8418-976925FA88B5}" presName="connTx" presStyleLbl="parChTrans1D2" presStyleIdx="1" presStyleCnt="5"/>
       <dgm:spPr/>
+      <dgm:t>
+        <a:bodyPr/>
+        <a:lstStyle/>
+        <a:p>
+          <a:endParaRPr lang="zh-CN" altLang="en-US"/>
+        </a:p>
+      </dgm:t>
     </dgm:pt>
     <dgm:pt modelId="{C1B9209C-A00E-4114-9911-A5F48A7C65CE}" type="pres">
       <dgm:prSet presAssocID="{3B7BE140-F13C-4604-9FDA-5009286A00E6}" presName="root2" presStyleCnt="0"/>
@@ -6276,10 +6336,24 @@
     <dgm:pt modelId="{AD078D2A-26C8-4C23-95FE-6B4BB78649E2}" type="pres">
       <dgm:prSet presAssocID="{4E0D5252-7E79-45A2-9F40-15FBD668279E}" presName="conn2-1" presStyleLbl="parChTrans1D2" presStyleIdx="2" presStyleCnt="5"/>
       <dgm:spPr/>
+      <dgm:t>
+        <a:bodyPr/>
+        <a:lstStyle/>
+        <a:p>
+          <a:endParaRPr lang="zh-CN" altLang="en-US"/>
+        </a:p>
+      </dgm:t>
     </dgm:pt>
     <dgm:pt modelId="{98E9B0D2-B79B-498C-83EC-96D018B89FD9}" type="pres">
       <dgm:prSet presAssocID="{4E0D5252-7E79-45A2-9F40-15FBD668279E}" presName="connTx" presStyleLbl="parChTrans1D2" presStyleIdx="2" presStyleCnt="5"/>
       <dgm:spPr/>
+      <dgm:t>
+        <a:bodyPr/>
+        <a:lstStyle/>
+        <a:p>
+          <a:endParaRPr lang="zh-CN" altLang="en-US"/>
+        </a:p>
+      </dgm:t>
     </dgm:pt>
     <dgm:pt modelId="{3277AC7A-B7B4-4881-B56A-F365E979E485}" type="pres">
       <dgm:prSet presAssocID="{6F64DCDC-2DD1-421D-BD17-4701B58305EB}" presName="root2" presStyleCnt="0"/>
@@ -6292,6 +6366,13 @@
         </dgm:presLayoutVars>
       </dgm:prSet>
       <dgm:spPr/>
+      <dgm:t>
+        <a:bodyPr/>
+        <a:lstStyle/>
+        <a:p>
+          <a:endParaRPr lang="zh-CN" altLang="en-US"/>
+        </a:p>
+      </dgm:t>
     </dgm:pt>
     <dgm:pt modelId="{8040FFB7-8DBB-49D6-A373-A8C1AFD79056}" type="pres">
       <dgm:prSet presAssocID="{6F64DCDC-2DD1-421D-BD17-4701B58305EB}" presName="level3hierChild" presStyleCnt="0"/>
@@ -6300,10 +6381,24 @@
     <dgm:pt modelId="{BB440F8A-586F-425C-BDEC-6CFA8D21D094}" type="pres">
       <dgm:prSet presAssocID="{92425B86-B3F4-4CCD-870A-D4185260AFEC}" presName="conn2-1" presStyleLbl="parChTrans1D2" presStyleIdx="3" presStyleCnt="5"/>
       <dgm:spPr/>
+      <dgm:t>
+        <a:bodyPr/>
+        <a:lstStyle/>
+        <a:p>
+          <a:endParaRPr lang="zh-CN" altLang="en-US"/>
+        </a:p>
+      </dgm:t>
     </dgm:pt>
     <dgm:pt modelId="{739BBF93-FEF9-4A40-A04F-462718C1DAC1}" type="pres">
       <dgm:prSet presAssocID="{92425B86-B3F4-4CCD-870A-D4185260AFEC}" presName="connTx" presStyleLbl="parChTrans1D2" presStyleIdx="3" presStyleCnt="5"/>
       <dgm:spPr/>
+      <dgm:t>
+        <a:bodyPr/>
+        <a:lstStyle/>
+        <a:p>
+          <a:endParaRPr lang="zh-CN" altLang="en-US"/>
+        </a:p>
+      </dgm:t>
     </dgm:pt>
     <dgm:pt modelId="{6EEB9630-C562-4C1B-A453-51D0FDB94694}" type="pres">
       <dgm:prSet presAssocID="{7B28D6DD-D336-4FB0-AAF4-D793B983EB5E}" presName="root2" presStyleCnt="0"/>
@@ -6316,6 +6411,13 @@
         </dgm:presLayoutVars>
       </dgm:prSet>
       <dgm:spPr/>
+      <dgm:t>
+        <a:bodyPr/>
+        <a:lstStyle/>
+        <a:p>
+          <a:endParaRPr lang="zh-CN" altLang="en-US"/>
+        </a:p>
+      </dgm:t>
     </dgm:pt>
     <dgm:pt modelId="{05CF5F15-B2E5-4CEE-8730-36D264F8684D}" type="pres">
       <dgm:prSet presAssocID="{7B28D6DD-D336-4FB0-AAF4-D793B983EB5E}" presName="level3hierChild" presStyleCnt="0"/>
@@ -6324,10 +6426,24 @@
     <dgm:pt modelId="{3EC63BF2-1806-4EC7-860D-D6F6E918836A}" type="pres">
       <dgm:prSet presAssocID="{09191F8A-AD95-4C83-A77F-322D9041D995}" presName="conn2-1" presStyleLbl="parChTrans1D2" presStyleIdx="4" presStyleCnt="5"/>
       <dgm:spPr/>
+      <dgm:t>
+        <a:bodyPr/>
+        <a:lstStyle/>
+        <a:p>
+          <a:endParaRPr lang="zh-CN" altLang="en-US"/>
+        </a:p>
+      </dgm:t>
     </dgm:pt>
     <dgm:pt modelId="{10FD47DB-0AD8-4543-9BDD-17249531B18C}" type="pres">
       <dgm:prSet presAssocID="{09191F8A-AD95-4C83-A77F-322D9041D995}" presName="connTx" presStyleLbl="parChTrans1D2" presStyleIdx="4" presStyleCnt="5"/>
       <dgm:spPr/>
+      <dgm:t>
+        <a:bodyPr/>
+        <a:lstStyle/>
+        <a:p>
+          <a:endParaRPr lang="zh-CN" altLang="en-US"/>
+        </a:p>
+      </dgm:t>
     </dgm:pt>
     <dgm:pt modelId="{AE3DB872-DDFC-47C2-B1C4-999EEA879BEA}" type="pres">
       <dgm:prSet presAssocID="{A3F031CD-AA79-4CAA-AA12-5591C05CA208}" presName="root2" presStyleCnt="0"/>
@@ -6340,6 +6456,13 @@
         </dgm:presLayoutVars>
       </dgm:prSet>
       <dgm:spPr/>
+      <dgm:t>
+        <a:bodyPr/>
+        <a:lstStyle/>
+        <a:p>
+          <a:endParaRPr lang="zh-CN" altLang="en-US"/>
+        </a:p>
+      </dgm:t>
     </dgm:pt>
     <dgm:pt modelId="{66240FBB-C312-4382-893E-49477F43EA4C}" type="pres">
       <dgm:prSet presAssocID="{A3F031CD-AA79-4CAA-AA12-5591C05CA208}" presName="level3hierChild" presStyleCnt="0"/>
@@ -6347,57 +6470,57 @@
     </dgm:pt>
   </dgm:ptLst>
   <dgm:cxnLst>
-    <dgm:cxn modelId="{170EDB25-A364-4AF7-A628-582EF403AEAA}" type="presOf" srcId="{4E0D5252-7E79-45A2-9F40-15FBD668279E}" destId="{AD078D2A-26C8-4C23-95FE-6B4BB78649E2}" srcOrd="0" destOrd="0" presId="urn:microsoft.com/office/officeart/2005/8/layout/hierarchy2"/>
-    <dgm:cxn modelId="{8F9F1F1D-84ED-4C3C-AE6B-9B83FE96E74E}" type="presOf" srcId="{0B874BCD-76BF-4606-AC8E-0CF39705CE66}" destId="{0BA62CC4-5B12-458C-92EB-96D0ACDE61BD}" srcOrd="0" destOrd="0" presId="urn:microsoft.com/office/officeart/2005/8/layout/hierarchy2"/>
-    <dgm:cxn modelId="{B539F04B-D27B-4CE4-9688-B0AC3AE9C68C}" type="presOf" srcId="{AAE75E97-7986-4A5B-98B5-DF60A3B2620C}" destId="{22679BB5-1689-470C-A735-77D93A300FDA}" srcOrd="0" destOrd="0" presId="urn:microsoft.com/office/officeart/2005/8/layout/hierarchy2"/>
-    <dgm:cxn modelId="{17D3901A-26FC-41AE-8DA4-E359AE0A9554}" type="presOf" srcId="{09191F8A-AD95-4C83-A77F-322D9041D995}" destId="{10FD47DB-0AD8-4543-9BDD-17249531B18C}" srcOrd="1" destOrd="0" presId="urn:microsoft.com/office/officeart/2005/8/layout/hierarchy2"/>
-    <dgm:cxn modelId="{19191074-A9D2-4644-AC1B-1ADFEB5321F8}" type="presOf" srcId="{433FFF70-3564-4AB0-8418-976925FA88B5}" destId="{725FEDE0-E87E-41DD-9AAC-B8B3D9E36B81}" srcOrd="1" destOrd="0" presId="urn:microsoft.com/office/officeart/2005/8/layout/hierarchy2"/>
-    <dgm:cxn modelId="{FC241A04-3F4F-446A-A8EF-A7528FCB36AF}" type="presOf" srcId="{09191F8A-AD95-4C83-A77F-322D9041D995}" destId="{3EC63BF2-1806-4EC7-860D-D6F6E918836A}" srcOrd="0" destOrd="0" presId="urn:microsoft.com/office/officeart/2005/8/layout/hierarchy2"/>
-    <dgm:cxn modelId="{6DF97039-9486-4B5A-A5C9-F84ADBFC21C8}" type="presOf" srcId="{E6E52603-7AA2-46DD-89EA-552B4C62AF6F}" destId="{A96CD70B-B369-4467-BB22-61FF7FEA7E4A}" srcOrd="1" destOrd="0" presId="urn:microsoft.com/office/officeart/2005/8/layout/hierarchy2"/>
-    <dgm:cxn modelId="{C3F3E340-1F5C-42F4-BC83-70CD0B01AFCD}" type="presOf" srcId="{92425B86-B3F4-4CCD-870A-D4185260AFEC}" destId="{739BBF93-FEF9-4A40-A04F-462718C1DAC1}" srcOrd="1" destOrd="0" presId="urn:microsoft.com/office/officeart/2005/8/layout/hierarchy2"/>
     <dgm:cxn modelId="{5B88CC96-9633-43C5-A386-1B2D58D335E1}" srcId="{8727178A-B46A-47BB-B1B0-32939062E3FA}" destId="{3B7BE140-F13C-4604-9FDA-5009286A00E6}" srcOrd="1" destOrd="0" parTransId="{433FFF70-3564-4AB0-8418-976925FA88B5}" sibTransId="{2F19DA74-71AC-4A0E-86C7-633E5EC75AC5}"/>
-    <dgm:cxn modelId="{4E4DD7CB-07A4-4B59-85F3-809CB5D012F3}" type="presOf" srcId="{3B7BE140-F13C-4604-9FDA-5009286A00E6}" destId="{C44410EB-FC7F-4499-A9B8-3402F62E1BFF}" srcOrd="0" destOrd="0" presId="urn:microsoft.com/office/officeart/2005/8/layout/hierarchy2"/>
-    <dgm:cxn modelId="{D7213280-C4F2-446D-B7BF-3E4A47495C1E}" type="presOf" srcId="{A3F031CD-AA79-4CAA-AA12-5591C05CA208}" destId="{375C750B-73F9-4DD9-9C73-92826B47D213}" srcOrd="0" destOrd="0" presId="urn:microsoft.com/office/officeart/2005/8/layout/hierarchy2"/>
-    <dgm:cxn modelId="{EABF3340-BCC8-4CF0-B3E3-C438D0236896}" type="presOf" srcId="{92425B86-B3F4-4CCD-870A-D4185260AFEC}" destId="{BB440F8A-586F-425C-BDEC-6CFA8D21D094}" srcOrd="0" destOrd="0" presId="urn:microsoft.com/office/officeart/2005/8/layout/hierarchy2"/>
-    <dgm:cxn modelId="{B211449A-A26C-4CAA-BE03-10927B7B36BB}" type="presOf" srcId="{4E0D5252-7E79-45A2-9F40-15FBD668279E}" destId="{98E9B0D2-B79B-498C-83EC-96D018B89FD9}" srcOrd="1" destOrd="0" presId="urn:microsoft.com/office/officeart/2005/8/layout/hierarchy2"/>
+    <dgm:cxn modelId="{B36667FA-134C-4DC0-8074-46FC486B7C17}" type="presOf" srcId="{8727178A-B46A-47BB-B1B0-32939062E3FA}" destId="{F2A3EEC5-8B4F-476E-A717-58ED1AF29781}" srcOrd="0" destOrd="0" presId="urn:microsoft.com/office/officeart/2005/8/layout/hierarchy2"/>
+    <dgm:cxn modelId="{268C8B96-614F-430A-9930-AC9F59D29CD2}" type="presOf" srcId="{A3F031CD-AA79-4CAA-AA12-5591C05CA208}" destId="{375C750B-73F9-4DD9-9C73-92826B47D213}" srcOrd="0" destOrd="0" presId="urn:microsoft.com/office/officeart/2005/8/layout/hierarchy2"/>
+    <dgm:cxn modelId="{7FC902E6-F45F-4F8A-8039-8A0D95D8FC44}" type="presOf" srcId="{E6E52603-7AA2-46DD-89EA-552B4C62AF6F}" destId="{A96CD70B-B369-4467-BB22-61FF7FEA7E4A}" srcOrd="1" destOrd="0" presId="urn:microsoft.com/office/officeart/2005/8/layout/hierarchy2"/>
+    <dgm:cxn modelId="{67EE7CB8-3393-4097-800E-0C3D3E44B50E}" type="presOf" srcId="{09191F8A-AD95-4C83-A77F-322D9041D995}" destId="{3EC63BF2-1806-4EC7-860D-D6F6E918836A}" srcOrd="0" destOrd="0" presId="urn:microsoft.com/office/officeart/2005/8/layout/hierarchy2"/>
+    <dgm:cxn modelId="{416D4AA9-8F5E-44F4-89D3-FED82ECB1063}" type="presOf" srcId="{92425B86-B3F4-4CCD-870A-D4185260AFEC}" destId="{BB440F8A-586F-425C-BDEC-6CFA8D21D094}" srcOrd="0" destOrd="0" presId="urn:microsoft.com/office/officeart/2005/8/layout/hierarchy2"/>
+    <dgm:cxn modelId="{B520E6A3-A524-4E61-AE63-FBF734FD57D5}" type="presOf" srcId="{92425B86-B3F4-4CCD-870A-D4185260AFEC}" destId="{739BBF93-FEF9-4A40-A04F-462718C1DAC1}" srcOrd="1" destOrd="0" presId="urn:microsoft.com/office/officeart/2005/8/layout/hierarchy2"/>
+    <dgm:cxn modelId="{042A8B48-664A-4DEC-A4D9-B3F7F6EC1FF6}" type="presOf" srcId="{7B28D6DD-D336-4FB0-AAF4-D793B983EB5E}" destId="{F591F084-96CB-4EF4-BDF4-8178BA15A076}" srcOrd="0" destOrd="0" presId="urn:microsoft.com/office/officeart/2005/8/layout/hierarchy2"/>
     <dgm:cxn modelId="{F885D9CC-0941-471A-B017-B851F20A95CA}" srcId="{8727178A-B46A-47BB-B1B0-32939062E3FA}" destId="{7B28D6DD-D336-4FB0-AAF4-D793B983EB5E}" srcOrd="3" destOrd="0" parTransId="{92425B86-B3F4-4CCD-870A-D4185260AFEC}" sibTransId="{DBF59E2C-356F-47AA-B524-1F3D40A12473}"/>
-    <dgm:cxn modelId="{B11D8C40-82DD-46E4-B3D7-6B3D3B167997}" type="presOf" srcId="{8727178A-B46A-47BB-B1B0-32939062E3FA}" destId="{F2A3EEC5-8B4F-476E-A717-58ED1AF29781}" srcOrd="0" destOrd="0" presId="urn:microsoft.com/office/officeart/2005/8/layout/hierarchy2"/>
-    <dgm:cxn modelId="{F12914AC-6AF4-4FD7-96EC-5E10B3FCB2CF}" type="presOf" srcId="{E6E52603-7AA2-46DD-89EA-552B4C62AF6F}" destId="{D8E6C3F9-C7B0-4B0F-8A56-884D34E7A90D}" srcOrd="0" destOrd="0" presId="urn:microsoft.com/office/officeart/2005/8/layout/hierarchy2"/>
-    <dgm:cxn modelId="{61F8F3A9-51A3-42A6-93F5-75555F236C0E}" type="presOf" srcId="{433FFF70-3564-4AB0-8418-976925FA88B5}" destId="{D2541CB7-2FA5-4E0A-BFAB-FE19C9D0D0FA}" srcOrd="0" destOrd="0" presId="urn:microsoft.com/office/officeart/2005/8/layout/hierarchy2"/>
+    <dgm:cxn modelId="{499CB0B8-17B3-42C6-BEA9-6C1429477457}" type="presOf" srcId="{4E0D5252-7E79-45A2-9F40-15FBD668279E}" destId="{AD078D2A-26C8-4C23-95FE-6B4BB78649E2}" srcOrd="0" destOrd="0" presId="urn:microsoft.com/office/officeart/2005/8/layout/hierarchy2"/>
+    <dgm:cxn modelId="{59EBC95B-3DA2-4739-95D9-A5EB7337E9B6}" type="presOf" srcId="{6F64DCDC-2DD1-421D-BD17-4701B58305EB}" destId="{B5BE8922-6014-4DF8-99E0-23195DC24228}" srcOrd="0" destOrd="0" presId="urn:microsoft.com/office/officeart/2005/8/layout/hierarchy2"/>
+    <dgm:cxn modelId="{2850C9DE-FBF4-49AE-ABDD-FC792C4A8533}" type="presOf" srcId="{433FFF70-3564-4AB0-8418-976925FA88B5}" destId="{725FEDE0-E87E-41DD-9AAC-B8B3D9E36B81}" srcOrd="1" destOrd="0" presId="urn:microsoft.com/office/officeart/2005/8/layout/hierarchy2"/>
     <dgm:cxn modelId="{AC906E85-4485-4F5F-A8C0-5CB721634FF2}" srcId="{8727178A-B46A-47BB-B1B0-32939062E3FA}" destId="{A3F031CD-AA79-4CAA-AA12-5591C05CA208}" srcOrd="4" destOrd="0" parTransId="{09191F8A-AD95-4C83-A77F-322D9041D995}" sibTransId="{52C1A2B9-E620-4DB7-B2FB-C6D8ADC639A2}"/>
-    <dgm:cxn modelId="{B0EEC810-D5CD-444D-AD19-1FFFBBB58E55}" type="presOf" srcId="{6F64DCDC-2DD1-421D-BD17-4701B58305EB}" destId="{B5BE8922-6014-4DF8-99E0-23195DC24228}" srcOrd="0" destOrd="0" presId="urn:microsoft.com/office/officeart/2005/8/layout/hierarchy2"/>
     <dgm:cxn modelId="{988DC197-E639-42BD-9648-79CE37794E16}" srcId="{8727178A-B46A-47BB-B1B0-32939062E3FA}" destId="{6F64DCDC-2DD1-421D-BD17-4701B58305EB}" srcOrd="2" destOrd="0" parTransId="{4E0D5252-7E79-45A2-9F40-15FBD668279E}" sibTransId="{A5332892-5687-4105-9A3C-38EB55A817A5}"/>
+    <dgm:cxn modelId="{41A89E2B-841F-4E5A-AD01-FD720ABC9F0C}" type="presOf" srcId="{0B874BCD-76BF-4606-AC8E-0CF39705CE66}" destId="{0BA62CC4-5B12-458C-92EB-96D0ACDE61BD}" srcOrd="0" destOrd="0" presId="urn:microsoft.com/office/officeart/2005/8/layout/hierarchy2"/>
+    <dgm:cxn modelId="{C082E7FA-62EC-48AF-B1DD-97DC7F3F1C60}" type="presOf" srcId="{AAE75E97-7986-4A5B-98B5-DF60A3B2620C}" destId="{22679BB5-1689-470C-A735-77D93A300FDA}" srcOrd="0" destOrd="0" presId="urn:microsoft.com/office/officeart/2005/8/layout/hierarchy2"/>
     <dgm:cxn modelId="{EF10D58C-FF49-4214-AF8B-27C22F38B080}" srcId="{0B874BCD-76BF-4606-AC8E-0CF39705CE66}" destId="{8727178A-B46A-47BB-B1B0-32939062E3FA}" srcOrd="0" destOrd="0" parTransId="{54D25E88-4F8C-4309-931C-0A79E6925401}" sibTransId="{B6A644B8-A9C6-4707-910D-A928D93BEF1C}"/>
+    <dgm:cxn modelId="{30F0F35A-6800-4879-8588-4583A251CC3E}" type="presOf" srcId="{3B7BE140-F13C-4604-9FDA-5009286A00E6}" destId="{C44410EB-FC7F-4499-A9B8-3402F62E1BFF}" srcOrd="0" destOrd="0" presId="urn:microsoft.com/office/officeart/2005/8/layout/hierarchy2"/>
+    <dgm:cxn modelId="{999C73BE-C89C-4FA1-A763-7BECDF7C30AD}" type="presOf" srcId="{E6E52603-7AA2-46DD-89EA-552B4C62AF6F}" destId="{D8E6C3F9-C7B0-4B0F-8A56-884D34E7A90D}" srcOrd="0" destOrd="0" presId="urn:microsoft.com/office/officeart/2005/8/layout/hierarchy2"/>
+    <dgm:cxn modelId="{0E47FD00-8309-4B46-AC6E-61724DF39949}" type="presOf" srcId="{4E0D5252-7E79-45A2-9F40-15FBD668279E}" destId="{98E9B0D2-B79B-498C-83EC-96D018B89FD9}" srcOrd="1" destOrd="0" presId="urn:microsoft.com/office/officeart/2005/8/layout/hierarchy2"/>
     <dgm:cxn modelId="{E7AC07FB-40A5-4B7F-A0DF-3560EF38D6ED}" srcId="{8727178A-B46A-47BB-B1B0-32939062E3FA}" destId="{AAE75E97-7986-4A5B-98B5-DF60A3B2620C}" srcOrd="0" destOrd="0" parTransId="{E6E52603-7AA2-46DD-89EA-552B4C62AF6F}" sibTransId="{8A3D416A-2BF9-47F9-AD3F-2941E95E0A3E}"/>
-    <dgm:cxn modelId="{5D2DB47A-6AD9-4C3C-8427-5CC3074FAB55}" type="presOf" srcId="{7B28D6DD-D336-4FB0-AAF4-D793B983EB5E}" destId="{F591F084-96CB-4EF4-BDF4-8178BA15A076}" srcOrd="0" destOrd="0" presId="urn:microsoft.com/office/officeart/2005/8/layout/hierarchy2"/>
-    <dgm:cxn modelId="{B5AF7B9C-F23A-490E-BDE9-DAB51AA3A5C3}" type="presParOf" srcId="{0BA62CC4-5B12-458C-92EB-96D0ACDE61BD}" destId="{655A084E-F9CB-4AFD-B3E9-8DD98ADAEED2}" srcOrd="0" destOrd="0" presId="urn:microsoft.com/office/officeart/2005/8/layout/hierarchy2"/>
-    <dgm:cxn modelId="{F79C6651-B44C-4C7C-84F5-B15F2D5ECFB5}" type="presParOf" srcId="{655A084E-F9CB-4AFD-B3E9-8DD98ADAEED2}" destId="{F2A3EEC5-8B4F-476E-A717-58ED1AF29781}" srcOrd="0" destOrd="0" presId="urn:microsoft.com/office/officeart/2005/8/layout/hierarchy2"/>
-    <dgm:cxn modelId="{9233C06D-CBB8-4A1C-9608-6DB3AFBA2CC0}" type="presParOf" srcId="{655A084E-F9CB-4AFD-B3E9-8DD98ADAEED2}" destId="{F2860C52-2AAA-43EC-9E0F-8AA00B299C87}" srcOrd="1" destOrd="0" presId="urn:microsoft.com/office/officeart/2005/8/layout/hierarchy2"/>
-    <dgm:cxn modelId="{7C2D19B7-B1BE-4839-8B20-43771256A75C}" type="presParOf" srcId="{F2860C52-2AAA-43EC-9E0F-8AA00B299C87}" destId="{D8E6C3F9-C7B0-4B0F-8A56-884D34E7A90D}" srcOrd="0" destOrd="0" presId="urn:microsoft.com/office/officeart/2005/8/layout/hierarchy2"/>
-    <dgm:cxn modelId="{9C751FE1-0969-4539-87C0-1C2C819F7948}" type="presParOf" srcId="{D8E6C3F9-C7B0-4B0F-8A56-884D34E7A90D}" destId="{A96CD70B-B369-4467-BB22-61FF7FEA7E4A}" srcOrd="0" destOrd="0" presId="urn:microsoft.com/office/officeart/2005/8/layout/hierarchy2"/>
-    <dgm:cxn modelId="{9E57A65A-DB6A-495D-B310-EE06B5C7FB65}" type="presParOf" srcId="{F2860C52-2AAA-43EC-9E0F-8AA00B299C87}" destId="{1F822F25-0909-4F92-8FC7-55B261A7EBD0}" srcOrd="1" destOrd="0" presId="urn:microsoft.com/office/officeart/2005/8/layout/hierarchy2"/>
-    <dgm:cxn modelId="{225001A1-358C-48A7-BABD-6B7588261B33}" type="presParOf" srcId="{1F822F25-0909-4F92-8FC7-55B261A7EBD0}" destId="{22679BB5-1689-470C-A735-77D93A300FDA}" srcOrd="0" destOrd="0" presId="urn:microsoft.com/office/officeart/2005/8/layout/hierarchy2"/>
-    <dgm:cxn modelId="{9EE3E715-41DE-4E2D-8F01-2EB0B5110DB0}" type="presParOf" srcId="{1F822F25-0909-4F92-8FC7-55B261A7EBD0}" destId="{FA618F5C-53C3-4DD4-908D-7C8534199EA6}" srcOrd="1" destOrd="0" presId="urn:microsoft.com/office/officeart/2005/8/layout/hierarchy2"/>
-    <dgm:cxn modelId="{1F3129DA-05BF-41F5-84A1-92DCCD02EF1E}" type="presParOf" srcId="{F2860C52-2AAA-43EC-9E0F-8AA00B299C87}" destId="{D2541CB7-2FA5-4E0A-BFAB-FE19C9D0D0FA}" srcOrd="2" destOrd="0" presId="urn:microsoft.com/office/officeart/2005/8/layout/hierarchy2"/>
-    <dgm:cxn modelId="{B19A3151-12D1-4ABA-8E91-D5C4877410CD}" type="presParOf" srcId="{D2541CB7-2FA5-4E0A-BFAB-FE19C9D0D0FA}" destId="{725FEDE0-E87E-41DD-9AAC-B8B3D9E36B81}" srcOrd="0" destOrd="0" presId="urn:microsoft.com/office/officeart/2005/8/layout/hierarchy2"/>
-    <dgm:cxn modelId="{AD18CD26-8932-435E-BF4D-C98A4F1F45F8}" type="presParOf" srcId="{F2860C52-2AAA-43EC-9E0F-8AA00B299C87}" destId="{C1B9209C-A00E-4114-9911-A5F48A7C65CE}" srcOrd="3" destOrd="0" presId="urn:microsoft.com/office/officeart/2005/8/layout/hierarchy2"/>
-    <dgm:cxn modelId="{056A6E55-35F3-422B-B6AB-E57913EDB1B5}" type="presParOf" srcId="{C1B9209C-A00E-4114-9911-A5F48A7C65CE}" destId="{C44410EB-FC7F-4499-A9B8-3402F62E1BFF}" srcOrd="0" destOrd="0" presId="urn:microsoft.com/office/officeart/2005/8/layout/hierarchy2"/>
-    <dgm:cxn modelId="{12DD088E-1078-4D03-ACE7-CC8CF9DD3707}" type="presParOf" srcId="{C1B9209C-A00E-4114-9911-A5F48A7C65CE}" destId="{B2DAF72F-1CFD-454D-BF38-F8C96B03966B}" srcOrd="1" destOrd="0" presId="urn:microsoft.com/office/officeart/2005/8/layout/hierarchy2"/>
-    <dgm:cxn modelId="{4E670C63-7CA3-4532-AA1F-1061D92BDD4C}" type="presParOf" srcId="{F2860C52-2AAA-43EC-9E0F-8AA00B299C87}" destId="{AD078D2A-26C8-4C23-95FE-6B4BB78649E2}" srcOrd="4" destOrd="0" presId="urn:microsoft.com/office/officeart/2005/8/layout/hierarchy2"/>
-    <dgm:cxn modelId="{D01D3486-AC81-4A54-842E-BA7079D88F27}" type="presParOf" srcId="{AD078D2A-26C8-4C23-95FE-6B4BB78649E2}" destId="{98E9B0D2-B79B-498C-83EC-96D018B89FD9}" srcOrd="0" destOrd="0" presId="urn:microsoft.com/office/officeart/2005/8/layout/hierarchy2"/>
-    <dgm:cxn modelId="{04DFF4C8-6689-4EE7-8074-60CF373DEB78}" type="presParOf" srcId="{F2860C52-2AAA-43EC-9E0F-8AA00B299C87}" destId="{3277AC7A-B7B4-4881-B56A-F365E979E485}" srcOrd="5" destOrd="0" presId="urn:microsoft.com/office/officeart/2005/8/layout/hierarchy2"/>
-    <dgm:cxn modelId="{D14EA890-2FBA-4701-AF95-47FBDD55F80C}" type="presParOf" srcId="{3277AC7A-B7B4-4881-B56A-F365E979E485}" destId="{B5BE8922-6014-4DF8-99E0-23195DC24228}" srcOrd="0" destOrd="0" presId="urn:microsoft.com/office/officeart/2005/8/layout/hierarchy2"/>
-    <dgm:cxn modelId="{FCDB0454-957D-4A3F-A815-33C51E6859B7}" type="presParOf" srcId="{3277AC7A-B7B4-4881-B56A-F365E979E485}" destId="{8040FFB7-8DBB-49D6-A373-A8C1AFD79056}" srcOrd="1" destOrd="0" presId="urn:microsoft.com/office/officeart/2005/8/layout/hierarchy2"/>
-    <dgm:cxn modelId="{E5AA15ED-891C-450A-B0AC-653789ED8532}" type="presParOf" srcId="{F2860C52-2AAA-43EC-9E0F-8AA00B299C87}" destId="{BB440F8A-586F-425C-BDEC-6CFA8D21D094}" srcOrd="6" destOrd="0" presId="urn:microsoft.com/office/officeart/2005/8/layout/hierarchy2"/>
-    <dgm:cxn modelId="{5C148D63-4A48-4337-9436-258AFE133E70}" type="presParOf" srcId="{BB440F8A-586F-425C-BDEC-6CFA8D21D094}" destId="{739BBF93-FEF9-4A40-A04F-462718C1DAC1}" srcOrd="0" destOrd="0" presId="urn:microsoft.com/office/officeart/2005/8/layout/hierarchy2"/>
-    <dgm:cxn modelId="{06D7E714-D1B6-4B84-B72E-D4DF55D550D7}" type="presParOf" srcId="{F2860C52-2AAA-43EC-9E0F-8AA00B299C87}" destId="{6EEB9630-C562-4C1B-A453-51D0FDB94694}" srcOrd="7" destOrd="0" presId="urn:microsoft.com/office/officeart/2005/8/layout/hierarchy2"/>
-    <dgm:cxn modelId="{0ED8D2A9-AA03-4666-8D3F-896211F053AC}" type="presParOf" srcId="{6EEB9630-C562-4C1B-A453-51D0FDB94694}" destId="{F591F084-96CB-4EF4-BDF4-8178BA15A076}" srcOrd="0" destOrd="0" presId="urn:microsoft.com/office/officeart/2005/8/layout/hierarchy2"/>
-    <dgm:cxn modelId="{B93E686C-B16D-44A5-8261-60EDBA7776E4}" type="presParOf" srcId="{6EEB9630-C562-4C1B-A453-51D0FDB94694}" destId="{05CF5F15-B2E5-4CEE-8730-36D264F8684D}" srcOrd="1" destOrd="0" presId="urn:microsoft.com/office/officeart/2005/8/layout/hierarchy2"/>
-    <dgm:cxn modelId="{B37003D8-7DA7-463C-9056-12C2A4BE3903}" type="presParOf" srcId="{F2860C52-2AAA-43EC-9E0F-8AA00B299C87}" destId="{3EC63BF2-1806-4EC7-860D-D6F6E918836A}" srcOrd="8" destOrd="0" presId="urn:microsoft.com/office/officeart/2005/8/layout/hierarchy2"/>
-    <dgm:cxn modelId="{82B451B5-C24B-4C36-8FD8-1D358B7341FB}" type="presParOf" srcId="{3EC63BF2-1806-4EC7-860D-D6F6E918836A}" destId="{10FD47DB-0AD8-4543-9BDD-17249531B18C}" srcOrd="0" destOrd="0" presId="urn:microsoft.com/office/officeart/2005/8/layout/hierarchy2"/>
-    <dgm:cxn modelId="{0CC3CC00-157B-4FAF-8F8C-7E6660582823}" type="presParOf" srcId="{F2860C52-2AAA-43EC-9E0F-8AA00B299C87}" destId="{AE3DB872-DDFC-47C2-B1C4-999EEA879BEA}" srcOrd="9" destOrd="0" presId="urn:microsoft.com/office/officeart/2005/8/layout/hierarchy2"/>
-    <dgm:cxn modelId="{ACFEEE63-D181-494F-A31D-0BAF1EE8E520}" type="presParOf" srcId="{AE3DB872-DDFC-47C2-B1C4-999EEA879BEA}" destId="{375C750B-73F9-4DD9-9C73-92826B47D213}" srcOrd="0" destOrd="0" presId="urn:microsoft.com/office/officeart/2005/8/layout/hierarchy2"/>
-    <dgm:cxn modelId="{FBA97A8F-66C1-407A-909D-798508C0554C}" type="presParOf" srcId="{AE3DB872-DDFC-47C2-B1C4-999EEA879BEA}" destId="{66240FBB-C312-4382-893E-49477F43EA4C}" srcOrd="1" destOrd="0" presId="urn:microsoft.com/office/officeart/2005/8/layout/hierarchy2"/>
+    <dgm:cxn modelId="{A3105073-7B3E-47B8-9777-F8BC119DC4A9}" type="presOf" srcId="{09191F8A-AD95-4C83-A77F-322D9041D995}" destId="{10FD47DB-0AD8-4543-9BDD-17249531B18C}" srcOrd="1" destOrd="0" presId="urn:microsoft.com/office/officeart/2005/8/layout/hierarchy2"/>
+    <dgm:cxn modelId="{B428A6F7-6AAC-4DA7-B1EE-898A402F008A}" type="presOf" srcId="{433FFF70-3564-4AB0-8418-976925FA88B5}" destId="{D2541CB7-2FA5-4E0A-BFAB-FE19C9D0D0FA}" srcOrd="0" destOrd="0" presId="urn:microsoft.com/office/officeart/2005/8/layout/hierarchy2"/>
+    <dgm:cxn modelId="{473AB5F0-80E5-4444-AB31-F90A2E309596}" type="presParOf" srcId="{0BA62CC4-5B12-458C-92EB-96D0ACDE61BD}" destId="{655A084E-F9CB-4AFD-B3E9-8DD98ADAEED2}" srcOrd="0" destOrd="0" presId="urn:microsoft.com/office/officeart/2005/8/layout/hierarchy2"/>
+    <dgm:cxn modelId="{F401FEDB-C199-42E4-BED9-31921BE66100}" type="presParOf" srcId="{655A084E-F9CB-4AFD-B3E9-8DD98ADAEED2}" destId="{F2A3EEC5-8B4F-476E-A717-58ED1AF29781}" srcOrd="0" destOrd="0" presId="urn:microsoft.com/office/officeart/2005/8/layout/hierarchy2"/>
+    <dgm:cxn modelId="{DDF773FD-B4F8-43A8-A556-1D22427E41C8}" type="presParOf" srcId="{655A084E-F9CB-4AFD-B3E9-8DD98ADAEED2}" destId="{F2860C52-2AAA-43EC-9E0F-8AA00B299C87}" srcOrd="1" destOrd="0" presId="urn:microsoft.com/office/officeart/2005/8/layout/hierarchy2"/>
+    <dgm:cxn modelId="{B5A23FD0-1648-41AB-B443-EC193F3B7A4A}" type="presParOf" srcId="{F2860C52-2AAA-43EC-9E0F-8AA00B299C87}" destId="{D8E6C3F9-C7B0-4B0F-8A56-884D34E7A90D}" srcOrd="0" destOrd="0" presId="urn:microsoft.com/office/officeart/2005/8/layout/hierarchy2"/>
+    <dgm:cxn modelId="{5EAFFB3A-198D-4E64-98BF-DD4C57BC1891}" type="presParOf" srcId="{D8E6C3F9-C7B0-4B0F-8A56-884D34E7A90D}" destId="{A96CD70B-B369-4467-BB22-61FF7FEA7E4A}" srcOrd="0" destOrd="0" presId="urn:microsoft.com/office/officeart/2005/8/layout/hierarchy2"/>
+    <dgm:cxn modelId="{7C306705-6A06-4CDF-B950-7F175B88DDE6}" type="presParOf" srcId="{F2860C52-2AAA-43EC-9E0F-8AA00B299C87}" destId="{1F822F25-0909-4F92-8FC7-55B261A7EBD0}" srcOrd="1" destOrd="0" presId="urn:microsoft.com/office/officeart/2005/8/layout/hierarchy2"/>
+    <dgm:cxn modelId="{CBF397EA-B91D-4CBD-94BA-DD93E8D63F7A}" type="presParOf" srcId="{1F822F25-0909-4F92-8FC7-55B261A7EBD0}" destId="{22679BB5-1689-470C-A735-77D93A300FDA}" srcOrd="0" destOrd="0" presId="urn:microsoft.com/office/officeart/2005/8/layout/hierarchy2"/>
+    <dgm:cxn modelId="{BFB703E2-C133-438F-B6D2-E7BC5C5ABA60}" type="presParOf" srcId="{1F822F25-0909-4F92-8FC7-55B261A7EBD0}" destId="{FA618F5C-53C3-4DD4-908D-7C8534199EA6}" srcOrd="1" destOrd="0" presId="urn:microsoft.com/office/officeart/2005/8/layout/hierarchy2"/>
+    <dgm:cxn modelId="{918B3E28-50F3-4C6E-A0B0-AB5E93E5C927}" type="presParOf" srcId="{F2860C52-2AAA-43EC-9E0F-8AA00B299C87}" destId="{D2541CB7-2FA5-4E0A-BFAB-FE19C9D0D0FA}" srcOrd="2" destOrd="0" presId="urn:microsoft.com/office/officeart/2005/8/layout/hierarchy2"/>
+    <dgm:cxn modelId="{CF7D66DE-7CD6-4989-801F-E7D52E505FDD}" type="presParOf" srcId="{D2541CB7-2FA5-4E0A-BFAB-FE19C9D0D0FA}" destId="{725FEDE0-E87E-41DD-9AAC-B8B3D9E36B81}" srcOrd="0" destOrd="0" presId="urn:microsoft.com/office/officeart/2005/8/layout/hierarchy2"/>
+    <dgm:cxn modelId="{32D21ED3-C29C-4B9A-A74B-C802EFE1457C}" type="presParOf" srcId="{F2860C52-2AAA-43EC-9E0F-8AA00B299C87}" destId="{C1B9209C-A00E-4114-9911-A5F48A7C65CE}" srcOrd="3" destOrd="0" presId="urn:microsoft.com/office/officeart/2005/8/layout/hierarchy2"/>
+    <dgm:cxn modelId="{FB17E95F-89CB-48C1-9B79-E0A0A15CBEE6}" type="presParOf" srcId="{C1B9209C-A00E-4114-9911-A5F48A7C65CE}" destId="{C44410EB-FC7F-4499-A9B8-3402F62E1BFF}" srcOrd="0" destOrd="0" presId="urn:microsoft.com/office/officeart/2005/8/layout/hierarchy2"/>
+    <dgm:cxn modelId="{FDA84DAA-7913-4850-B0F7-9F0512E89259}" type="presParOf" srcId="{C1B9209C-A00E-4114-9911-A5F48A7C65CE}" destId="{B2DAF72F-1CFD-454D-BF38-F8C96B03966B}" srcOrd="1" destOrd="0" presId="urn:microsoft.com/office/officeart/2005/8/layout/hierarchy2"/>
+    <dgm:cxn modelId="{3DA022E7-60E5-4C1A-8272-05AB71D079FF}" type="presParOf" srcId="{F2860C52-2AAA-43EC-9E0F-8AA00B299C87}" destId="{AD078D2A-26C8-4C23-95FE-6B4BB78649E2}" srcOrd="4" destOrd="0" presId="urn:microsoft.com/office/officeart/2005/8/layout/hierarchy2"/>
+    <dgm:cxn modelId="{787DC57C-89F6-41D9-A4D2-09D54AB5A01A}" type="presParOf" srcId="{AD078D2A-26C8-4C23-95FE-6B4BB78649E2}" destId="{98E9B0D2-B79B-498C-83EC-96D018B89FD9}" srcOrd="0" destOrd="0" presId="urn:microsoft.com/office/officeart/2005/8/layout/hierarchy2"/>
+    <dgm:cxn modelId="{629A6D7A-6E6A-42AC-9CA9-1A4E03A90369}" type="presParOf" srcId="{F2860C52-2AAA-43EC-9E0F-8AA00B299C87}" destId="{3277AC7A-B7B4-4881-B56A-F365E979E485}" srcOrd="5" destOrd="0" presId="urn:microsoft.com/office/officeart/2005/8/layout/hierarchy2"/>
+    <dgm:cxn modelId="{5F59E179-CC6E-484F-8B12-9680AE0421A4}" type="presParOf" srcId="{3277AC7A-B7B4-4881-B56A-F365E979E485}" destId="{B5BE8922-6014-4DF8-99E0-23195DC24228}" srcOrd="0" destOrd="0" presId="urn:microsoft.com/office/officeart/2005/8/layout/hierarchy2"/>
+    <dgm:cxn modelId="{A527EFE8-01AF-4C91-BEBF-0A5E43BB6184}" type="presParOf" srcId="{3277AC7A-B7B4-4881-B56A-F365E979E485}" destId="{8040FFB7-8DBB-49D6-A373-A8C1AFD79056}" srcOrd="1" destOrd="0" presId="urn:microsoft.com/office/officeart/2005/8/layout/hierarchy2"/>
+    <dgm:cxn modelId="{EA6F39A2-0E3E-44C5-A792-B8282F75105B}" type="presParOf" srcId="{F2860C52-2AAA-43EC-9E0F-8AA00B299C87}" destId="{BB440F8A-586F-425C-BDEC-6CFA8D21D094}" srcOrd="6" destOrd="0" presId="urn:microsoft.com/office/officeart/2005/8/layout/hierarchy2"/>
+    <dgm:cxn modelId="{8993220C-9C09-47FC-AFE2-CFC27ADFC400}" type="presParOf" srcId="{BB440F8A-586F-425C-BDEC-6CFA8D21D094}" destId="{739BBF93-FEF9-4A40-A04F-462718C1DAC1}" srcOrd="0" destOrd="0" presId="urn:microsoft.com/office/officeart/2005/8/layout/hierarchy2"/>
+    <dgm:cxn modelId="{87DB8FDB-F5BB-4339-A72F-0A540B8F7492}" type="presParOf" srcId="{F2860C52-2AAA-43EC-9E0F-8AA00B299C87}" destId="{6EEB9630-C562-4C1B-A453-51D0FDB94694}" srcOrd="7" destOrd="0" presId="urn:microsoft.com/office/officeart/2005/8/layout/hierarchy2"/>
+    <dgm:cxn modelId="{172C6CD3-F4EE-4BDD-8AC7-ED0329C01566}" type="presParOf" srcId="{6EEB9630-C562-4C1B-A453-51D0FDB94694}" destId="{F591F084-96CB-4EF4-BDF4-8178BA15A076}" srcOrd="0" destOrd="0" presId="urn:microsoft.com/office/officeart/2005/8/layout/hierarchy2"/>
+    <dgm:cxn modelId="{ACE65548-5D3D-4FC9-86E1-5D168DB1328E}" type="presParOf" srcId="{6EEB9630-C562-4C1B-A453-51D0FDB94694}" destId="{05CF5F15-B2E5-4CEE-8730-36D264F8684D}" srcOrd="1" destOrd="0" presId="urn:microsoft.com/office/officeart/2005/8/layout/hierarchy2"/>
+    <dgm:cxn modelId="{05B31DDF-C30E-4CEA-B78D-4E65D346E4F3}" type="presParOf" srcId="{F2860C52-2AAA-43EC-9E0F-8AA00B299C87}" destId="{3EC63BF2-1806-4EC7-860D-D6F6E918836A}" srcOrd="8" destOrd="0" presId="urn:microsoft.com/office/officeart/2005/8/layout/hierarchy2"/>
+    <dgm:cxn modelId="{87940057-07FD-4863-B42C-F081EC82E639}" type="presParOf" srcId="{3EC63BF2-1806-4EC7-860D-D6F6E918836A}" destId="{10FD47DB-0AD8-4543-9BDD-17249531B18C}" srcOrd="0" destOrd="0" presId="urn:microsoft.com/office/officeart/2005/8/layout/hierarchy2"/>
+    <dgm:cxn modelId="{727CD255-50C5-4104-9EC8-98444E930C4B}" type="presParOf" srcId="{F2860C52-2AAA-43EC-9E0F-8AA00B299C87}" destId="{AE3DB872-DDFC-47C2-B1C4-999EEA879BEA}" srcOrd="9" destOrd="0" presId="urn:microsoft.com/office/officeart/2005/8/layout/hierarchy2"/>
+    <dgm:cxn modelId="{CD76B64B-35BC-45E0-A7D0-5C43BBED25C4}" type="presParOf" srcId="{AE3DB872-DDFC-47C2-B1C4-999EEA879BEA}" destId="{375C750B-73F9-4DD9-9C73-92826B47D213}" srcOrd="0" destOrd="0" presId="urn:microsoft.com/office/officeart/2005/8/layout/hierarchy2"/>
+    <dgm:cxn modelId="{2E047FF4-22CC-4C42-9A82-E02580A9E924}" type="presParOf" srcId="{AE3DB872-DDFC-47C2-B1C4-999EEA879BEA}" destId="{66240FBB-C312-4382-893E-49477F43EA4C}" srcOrd="1" destOrd="0" presId="urn:microsoft.com/office/officeart/2005/8/layout/hierarchy2"/>
   </dgm:cxnLst>
   <dgm:bg/>
   <dgm:whole/>
@@ -6594,6 +6717,13 @@
         </dgm:presLayoutVars>
       </dgm:prSet>
       <dgm:spPr/>
+      <dgm:t>
+        <a:bodyPr/>
+        <a:lstStyle/>
+        <a:p>
+          <a:endParaRPr lang="zh-CN" altLang="en-US"/>
+        </a:p>
+      </dgm:t>
     </dgm:pt>
     <dgm:pt modelId="{655A084E-F9CB-4AFD-B3E9-8DD98ADAEED2}" type="pres">
       <dgm:prSet presAssocID="{8727178A-B46A-47BB-B1B0-32939062E3FA}" presName="root1" presStyleCnt="0"/>
@@ -6621,10 +6751,24 @@
     <dgm:pt modelId="{D8E6C3F9-C7B0-4B0F-8A56-884D34E7A90D}" type="pres">
       <dgm:prSet presAssocID="{E6E52603-7AA2-46DD-89EA-552B4C62AF6F}" presName="conn2-1" presStyleLbl="parChTrans1D2" presStyleIdx="0" presStyleCnt="3"/>
       <dgm:spPr/>
+      <dgm:t>
+        <a:bodyPr/>
+        <a:lstStyle/>
+        <a:p>
+          <a:endParaRPr lang="zh-CN" altLang="en-US"/>
+        </a:p>
+      </dgm:t>
     </dgm:pt>
     <dgm:pt modelId="{A96CD70B-B369-4467-BB22-61FF7FEA7E4A}" type="pres">
       <dgm:prSet presAssocID="{E6E52603-7AA2-46DD-89EA-552B4C62AF6F}" presName="connTx" presStyleLbl="parChTrans1D2" presStyleIdx="0" presStyleCnt="3"/>
       <dgm:spPr/>
+      <dgm:t>
+        <a:bodyPr/>
+        <a:lstStyle/>
+        <a:p>
+          <a:endParaRPr lang="zh-CN" altLang="en-US"/>
+        </a:p>
+      </dgm:t>
     </dgm:pt>
     <dgm:pt modelId="{1F822F25-0909-4F92-8FC7-55B261A7EBD0}" type="pres">
       <dgm:prSet presAssocID="{AAE75E97-7986-4A5B-98B5-DF60A3B2620C}" presName="root2" presStyleCnt="0"/>
@@ -6637,6 +6781,13 @@
         </dgm:presLayoutVars>
       </dgm:prSet>
       <dgm:spPr/>
+      <dgm:t>
+        <a:bodyPr/>
+        <a:lstStyle/>
+        <a:p>
+          <a:endParaRPr lang="zh-CN" altLang="en-US"/>
+        </a:p>
+      </dgm:t>
     </dgm:pt>
     <dgm:pt modelId="{FA618F5C-53C3-4DD4-908D-7C8534199EA6}" type="pres">
       <dgm:prSet presAssocID="{AAE75E97-7986-4A5B-98B5-DF60A3B2620C}" presName="level3hierChild" presStyleCnt="0"/>
@@ -6645,10 +6796,24 @@
     <dgm:pt modelId="{D2541CB7-2FA5-4E0A-BFAB-FE19C9D0D0FA}" type="pres">
       <dgm:prSet presAssocID="{433FFF70-3564-4AB0-8418-976925FA88B5}" presName="conn2-1" presStyleLbl="parChTrans1D2" presStyleIdx="1" presStyleCnt="3"/>
       <dgm:spPr/>
+      <dgm:t>
+        <a:bodyPr/>
+        <a:lstStyle/>
+        <a:p>
+          <a:endParaRPr lang="zh-CN" altLang="en-US"/>
+        </a:p>
+      </dgm:t>
     </dgm:pt>
     <dgm:pt modelId="{725FEDE0-E87E-41DD-9AAC-B8B3D9E36B81}" type="pres">
       <dgm:prSet presAssocID="{433FFF70-3564-4AB0-8418-976925FA88B5}" presName="connTx" presStyleLbl="parChTrans1D2" presStyleIdx="1" presStyleCnt="3"/>
       <dgm:spPr/>
+      <dgm:t>
+        <a:bodyPr/>
+        <a:lstStyle/>
+        <a:p>
+          <a:endParaRPr lang="zh-CN" altLang="en-US"/>
+        </a:p>
+      </dgm:t>
     </dgm:pt>
     <dgm:pt modelId="{C1B9209C-A00E-4114-9911-A5F48A7C65CE}" type="pres">
       <dgm:prSet presAssocID="{3B7BE140-F13C-4604-9FDA-5009286A00E6}" presName="root2" presStyleCnt="0"/>
@@ -6661,6 +6826,13 @@
         </dgm:presLayoutVars>
       </dgm:prSet>
       <dgm:spPr/>
+      <dgm:t>
+        <a:bodyPr/>
+        <a:lstStyle/>
+        <a:p>
+          <a:endParaRPr lang="zh-CN" altLang="en-US"/>
+        </a:p>
+      </dgm:t>
     </dgm:pt>
     <dgm:pt modelId="{B2DAF72F-1CFD-454D-BF38-F8C96B03966B}" type="pres">
       <dgm:prSet presAssocID="{3B7BE140-F13C-4604-9FDA-5009286A00E6}" presName="level3hierChild" presStyleCnt="0"/>
@@ -6669,10 +6841,24 @@
     <dgm:pt modelId="{BB440F8A-586F-425C-BDEC-6CFA8D21D094}" type="pres">
       <dgm:prSet presAssocID="{92425B86-B3F4-4CCD-870A-D4185260AFEC}" presName="conn2-1" presStyleLbl="parChTrans1D2" presStyleIdx="2" presStyleCnt="3"/>
       <dgm:spPr/>
+      <dgm:t>
+        <a:bodyPr/>
+        <a:lstStyle/>
+        <a:p>
+          <a:endParaRPr lang="zh-CN" altLang="en-US"/>
+        </a:p>
+      </dgm:t>
     </dgm:pt>
     <dgm:pt modelId="{739BBF93-FEF9-4A40-A04F-462718C1DAC1}" type="pres">
       <dgm:prSet presAssocID="{92425B86-B3F4-4CCD-870A-D4185260AFEC}" presName="connTx" presStyleLbl="parChTrans1D2" presStyleIdx="2" presStyleCnt="3"/>
       <dgm:spPr/>
+      <dgm:t>
+        <a:bodyPr/>
+        <a:lstStyle/>
+        <a:p>
+          <a:endParaRPr lang="zh-CN" altLang="en-US"/>
+        </a:p>
+      </dgm:t>
     </dgm:pt>
     <dgm:pt modelId="{6EEB9630-C562-4C1B-A453-51D0FDB94694}" type="pres">
       <dgm:prSet presAssocID="{7B28D6DD-D336-4FB0-AAF4-D793B983EB5E}" presName="root2" presStyleCnt="0"/>
@@ -6685,6 +6871,13 @@
         </dgm:presLayoutVars>
       </dgm:prSet>
       <dgm:spPr/>
+      <dgm:t>
+        <a:bodyPr/>
+        <a:lstStyle/>
+        <a:p>
+          <a:endParaRPr lang="zh-CN" altLang="en-US"/>
+        </a:p>
+      </dgm:t>
     </dgm:pt>
     <dgm:pt modelId="{05CF5F15-B2E5-4CEE-8730-36D264F8684D}" type="pres">
       <dgm:prSet presAssocID="{7B28D6DD-D336-4FB0-AAF4-D793B983EB5E}" presName="level3hierChild" presStyleCnt="0"/>
@@ -6692,39 +6885,39 @@
     </dgm:pt>
   </dgm:ptLst>
   <dgm:cxnLst>
-    <dgm:cxn modelId="{9E543E15-B530-4AE0-B816-26372FE6A79C}" type="presOf" srcId="{92425B86-B3F4-4CCD-870A-D4185260AFEC}" destId="{739BBF93-FEF9-4A40-A04F-462718C1DAC1}" srcOrd="1" destOrd="0" presId="urn:microsoft.com/office/officeart/2005/8/layout/hierarchy2"/>
+    <dgm:cxn modelId="{170F10D1-5AF6-4B3D-868A-0C9E494A335B}" type="presOf" srcId="{8727178A-B46A-47BB-B1B0-32939062E3FA}" destId="{F2A3EEC5-8B4F-476E-A717-58ED1AF29781}" srcOrd="0" destOrd="0" presId="urn:microsoft.com/office/officeart/2005/8/layout/hierarchy2"/>
+    <dgm:cxn modelId="{BBDCCF8A-CEA5-472C-9728-13A4BD909FC0}" type="presOf" srcId="{E6E52603-7AA2-46DD-89EA-552B4C62AF6F}" destId="{D8E6C3F9-C7B0-4B0F-8A56-884D34E7A90D}" srcOrd="0" destOrd="0" presId="urn:microsoft.com/office/officeart/2005/8/layout/hierarchy2"/>
+    <dgm:cxn modelId="{2740B72E-43BB-4F8D-B5D3-20FC58CB0FBC}" type="presOf" srcId="{92425B86-B3F4-4CCD-870A-D4185260AFEC}" destId="{BB440F8A-586F-425C-BDEC-6CFA8D21D094}" srcOrd="0" destOrd="0" presId="urn:microsoft.com/office/officeart/2005/8/layout/hierarchy2"/>
+    <dgm:cxn modelId="{EF10D58C-FF49-4214-AF8B-27C22F38B080}" srcId="{0B874BCD-76BF-4606-AC8E-0CF39705CE66}" destId="{8727178A-B46A-47BB-B1B0-32939062E3FA}" srcOrd="0" destOrd="0" parTransId="{54D25E88-4F8C-4309-931C-0A79E6925401}" sibTransId="{B6A644B8-A9C6-4707-910D-A928D93BEF1C}"/>
+    <dgm:cxn modelId="{28A9C434-C1AC-4284-817A-323107BF8883}" type="presOf" srcId="{7B28D6DD-D336-4FB0-AAF4-D793B983EB5E}" destId="{F591F084-96CB-4EF4-BDF4-8178BA15A076}" srcOrd="0" destOrd="0" presId="urn:microsoft.com/office/officeart/2005/8/layout/hierarchy2"/>
+    <dgm:cxn modelId="{B70A1A49-6D08-4D17-A0A5-7145F51E7E62}" type="presOf" srcId="{E6E52603-7AA2-46DD-89EA-552B4C62AF6F}" destId="{A96CD70B-B369-4467-BB22-61FF7FEA7E4A}" srcOrd="1" destOrd="0" presId="urn:microsoft.com/office/officeart/2005/8/layout/hierarchy2"/>
+    <dgm:cxn modelId="{8ED77B18-9765-4E1E-BF00-3E3E755C0F28}" type="presOf" srcId="{433FFF70-3564-4AB0-8418-976925FA88B5}" destId="{D2541CB7-2FA5-4E0A-BFAB-FE19C9D0D0FA}" srcOrd="0" destOrd="0" presId="urn:microsoft.com/office/officeart/2005/8/layout/hierarchy2"/>
+    <dgm:cxn modelId="{7CC9B664-32D8-48E4-A98A-74DD0C57C832}" type="presOf" srcId="{92425B86-B3F4-4CCD-870A-D4185260AFEC}" destId="{739BBF93-FEF9-4A40-A04F-462718C1DAC1}" srcOrd="1" destOrd="0" presId="urn:microsoft.com/office/officeart/2005/8/layout/hierarchy2"/>
+    <dgm:cxn modelId="{222C5549-2757-42D4-8953-5E1455D32A19}" type="presOf" srcId="{AAE75E97-7986-4A5B-98B5-DF60A3B2620C}" destId="{22679BB5-1689-470C-A735-77D93A300FDA}" srcOrd="0" destOrd="0" presId="urn:microsoft.com/office/officeart/2005/8/layout/hierarchy2"/>
     <dgm:cxn modelId="{E7AC07FB-40A5-4B7F-A0DF-3560EF38D6ED}" srcId="{8727178A-B46A-47BB-B1B0-32939062E3FA}" destId="{AAE75E97-7986-4A5B-98B5-DF60A3B2620C}" srcOrd="0" destOrd="0" parTransId="{E6E52603-7AA2-46DD-89EA-552B4C62AF6F}" sibTransId="{8A3D416A-2BF9-47F9-AD3F-2941E95E0A3E}"/>
+    <dgm:cxn modelId="{94E5E211-3E66-4929-B02E-176D75A31D6E}" type="presOf" srcId="{3B7BE140-F13C-4604-9FDA-5009286A00E6}" destId="{C44410EB-FC7F-4499-A9B8-3402F62E1BFF}" srcOrd="0" destOrd="0" presId="urn:microsoft.com/office/officeart/2005/8/layout/hierarchy2"/>
+    <dgm:cxn modelId="{5B88CC96-9633-43C5-A386-1B2D58D335E1}" srcId="{8727178A-B46A-47BB-B1B0-32939062E3FA}" destId="{3B7BE140-F13C-4604-9FDA-5009286A00E6}" srcOrd="1" destOrd="0" parTransId="{433FFF70-3564-4AB0-8418-976925FA88B5}" sibTransId="{2F19DA74-71AC-4A0E-86C7-633E5EC75AC5}"/>
+    <dgm:cxn modelId="{690C178A-177D-4508-98E4-42AA9E3B0CCF}" type="presOf" srcId="{433FFF70-3564-4AB0-8418-976925FA88B5}" destId="{725FEDE0-E87E-41DD-9AAC-B8B3D9E36B81}" srcOrd="1" destOrd="0" presId="urn:microsoft.com/office/officeart/2005/8/layout/hierarchy2"/>
     <dgm:cxn modelId="{F885D9CC-0941-471A-B017-B851F20A95CA}" srcId="{8727178A-B46A-47BB-B1B0-32939062E3FA}" destId="{7B28D6DD-D336-4FB0-AAF4-D793B983EB5E}" srcOrd="2" destOrd="0" parTransId="{92425B86-B3F4-4CCD-870A-D4185260AFEC}" sibTransId="{DBF59E2C-356F-47AA-B524-1F3D40A12473}"/>
-    <dgm:cxn modelId="{EDB4D8F2-0202-4EDA-ACC1-CE32478E876B}" type="presOf" srcId="{E6E52603-7AA2-46DD-89EA-552B4C62AF6F}" destId="{A96CD70B-B369-4467-BB22-61FF7FEA7E4A}" srcOrd="1" destOrd="0" presId="urn:microsoft.com/office/officeart/2005/8/layout/hierarchy2"/>
-    <dgm:cxn modelId="{B0F69B80-A19A-4AE1-A11C-1F868662AE7C}" type="presOf" srcId="{0B874BCD-76BF-4606-AC8E-0CF39705CE66}" destId="{0BA62CC4-5B12-458C-92EB-96D0ACDE61BD}" srcOrd="0" destOrd="0" presId="urn:microsoft.com/office/officeart/2005/8/layout/hierarchy2"/>
-    <dgm:cxn modelId="{8BFB712C-ECB1-4662-8528-9F4B7BB5243F}" type="presOf" srcId="{92425B86-B3F4-4CCD-870A-D4185260AFEC}" destId="{BB440F8A-586F-425C-BDEC-6CFA8D21D094}" srcOrd="0" destOrd="0" presId="urn:microsoft.com/office/officeart/2005/8/layout/hierarchy2"/>
-    <dgm:cxn modelId="{5B88CC96-9633-43C5-A386-1B2D58D335E1}" srcId="{8727178A-B46A-47BB-B1B0-32939062E3FA}" destId="{3B7BE140-F13C-4604-9FDA-5009286A00E6}" srcOrd="1" destOrd="0" parTransId="{433FFF70-3564-4AB0-8418-976925FA88B5}" sibTransId="{2F19DA74-71AC-4A0E-86C7-633E5EC75AC5}"/>
-    <dgm:cxn modelId="{B66312F2-169F-4F10-BB14-200F8893687C}" type="presOf" srcId="{3B7BE140-F13C-4604-9FDA-5009286A00E6}" destId="{C44410EB-FC7F-4499-A9B8-3402F62E1BFF}" srcOrd="0" destOrd="0" presId="urn:microsoft.com/office/officeart/2005/8/layout/hierarchy2"/>
-    <dgm:cxn modelId="{CE665412-28D2-4217-AF45-7EE4ABE1EF03}" type="presOf" srcId="{433FFF70-3564-4AB0-8418-976925FA88B5}" destId="{D2541CB7-2FA5-4E0A-BFAB-FE19C9D0D0FA}" srcOrd="0" destOrd="0" presId="urn:microsoft.com/office/officeart/2005/8/layout/hierarchy2"/>
-    <dgm:cxn modelId="{EF10D58C-FF49-4214-AF8B-27C22F38B080}" srcId="{0B874BCD-76BF-4606-AC8E-0CF39705CE66}" destId="{8727178A-B46A-47BB-B1B0-32939062E3FA}" srcOrd="0" destOrd="0" parTransId="{54D25E88-4F8C-4309-931C-0A79E6925401}" sibTransId="{B6A644B8-A9C6-4707-910D-A928D93BEF1C}"/>
-    <dgm:cxn modelId="{D9A25FD4-F651-4C47-8B08-0B862FB5E1DD}" type="presOf" srcId="{E6E52603-7AA2-46DD-89EA-552B4C62AF6F}" destId="{D8E6C3F9-C7B0-4B0F-8A56-884D34E7A90D}" srcOrd="0" destOrd="0" presId="urn:microsoft.com/office/officeart/2005/8/layout/hierarchy2"/>
-    <dgm:cxn modelId="{3AFC7225-AC3F-433B-A91D-D335D26A4DDE}" type="presOf" srcId="{7B28D6DD-D336-4FB0-AAF4-D793B983EB5E}" destId="{F591F084-96CB-4EF4-BDF4-8178BA15A076}" srcOrd="0" destOrd="0" presId="urn:microsoft.com/office/officeart/2005/8/layout/hierarchy2"/>
-    <dgm:cxn modelId="{425BBE5F-33DE-45BF-AA4F-CF2C237109C7}" type="presOf" srcId="{8727178A-B46A-47BB-B1B0-32939062E3FA}" destId="{F2A3EEC5-8B4F-476E-A717-58ED1AF29781}" srcOrd="0" destOrd="0" presId="urn:microsoft.com/office/officeart/2005/8/layout/hierarchy2"/>
-    <dgm:cxn modelId="{CC821F17-B6F0-4918-A98F-29B02E873E0F}" type="presOf" srcId="{AAE75E97-7986-4A5B-98B5-DF60A3B2620C}" destId="{22679BB5-1689-470C-A735-77D93A300FDA}" srcOrd="0" destOrd="0" presId="urn:microsoft.com/office/officeart/2005/8/layout/hierarchy2"/>
-    <dgm:cxn modelId="{154F07A9-C1E5-4205-94B3-B9C7D36B87EA}" type="presOf" srcId="{433FFF70-3564-4AB0-8418-976925FA88B5}" destId="{725FEDE0-E87E-41DD-9AAC-B8B3D9E36B81}" srcOrd="1" destOrd="0" presId="urn:microsoft.com/office/officeart/2005/8/layout/hierarchy2"/>
-    <dgm:cxn modelId="{D294FEF0-9F8A-442A-AE15-5F70AC518B14}" type="presParOf" srcId="{0BA62CC4-5B12-458C-92EB-96D0ACDE61BD}" destId="{655A084E-F9CB-4AFD-B3E9-8DD98ADAEED2}" srcOrd="0" destOrd="0" presId="urn:microsoft.com/office/officeart/2005/8/layout/hierarchy2"/>
-    <dgm:cxn modelId="{170F76A2-3E53-408D-8511-9EF65C553784}" type="presParOf" srcId="{655A084E-F9CB-4AFD-B3E9-8DD98ADAEED2}" destId="{F2A3EEC5-8B4F-476E-A717-58ED1AF29781}" srcOrd="0" destOrd="0" presId="urn:microsoft.com/office/officeart/2005/8/layout/hierarchy2"/>
-    <dgm:cxn modelId="{427195A8-D1A7-4A8F-A694-AFB158E3A368}" type="presParOf" srcId="{655A084E-F9CB-4AFD-B3E9-8DD98ADAEED2}" destId="{F2860C52-2AAA-43EC-9E0F-8AA00B299C87}" srcOrd="1" destOrd="0" presId="urn:microsoft.com/office/officeart/2005/8/layout/hierarchy2"/>
-    <dgm:cxn modelId="{EEC6F916-1320-4492-A530-9C73CC02151B}" type="presParOf" srcId="{F2860C52-2AAA-43EC-9E0F-8AA00B299C87}" destId="{D8E6C3F9-C7B0-4B0F-8A56-884D34E7A90D}" srcOrd="0" destOrd="0" presId="urn:microsoft.com/office/officeart/2005/8/layout/hierarchy2"/>
-    <dgm:cxn modelId="{65915877-D53C-49F2-9C05-5EE3F6A70ADE}" type="presParOf" srcId="{D8E6C3F9-C7B0-4B0F-8A56-884D34E7A90D}" destId="{A96CD70B-B369-4467-BB22-61FF7FEA7E4A}" srcOrd="0" destOrd="0" presId="urn:microsoft.com/office/officeart/2005/8/layout/hierarchy2"/>
-    <dgm:cxn modelId="{90457338-A016-4B59-AA59-3F09A6D4ADE2}" type="presParOf" srcId="{F2860C52-2AAA-43EC-9E0F-8AA00B299C87}" destId="{1F822F25-0909-4F92-8FC7-55B261A7EBD0}" srcOrd="1" destOrd="0" presId="urn:microsoft.com/office/officeart/2005/8/layout/hierarchy2"/>
-    <dgm:cxn modelId="{82F9701C-CFBC-4C5E-B017-6A1D76756053}" type="presParOf" srcId="{1F822F25-0909-4F92-8FC7-55B261A7EBD0}" destId="{22679BB5-1689-470C-A735-77D93A300FDA}" srcOrd="0" destOrd="0" presId="urn:microsoft.com/office/officeart/2005/8/layout/hierarchy2"/>
-    <dgm:cxn modelId="{1072462F-97FF-4024-A203-8F57DE383E03}" type="presParOf" srcId="{1F822F25-0909-4F92-8FC7-55B261A7EBD0}" destId="{FA618F5C-53C3-4DD4-908D-7C8534199EA6}" srcOrd="1" destOrd="0" presId="urn:microsoft.com/office/officeart/2005/8/layout/hierarchy2"/>
-    <dgm:cxn modelId="{DB0EE213-EAD2-4D6C-B612-F6252C98ADFA}" type="presParOf" srcId="{F2860C52-2AAA-43EC-9E0F-8AA00B299C87}" destId="{D2541CB7-2FA5-4E0A-BFAB-FE19C9D0D0FA}" srcOrd="2" destOrd="0" presId="urn:microsoft.com/office/officeart/2005/8/layout/hierarchy2"/>
-    <dgm:cxn modelId="{C3E43833-6624-46CE-8ED6-7590E2796090}" type="presParOf" srcId="{D2541CB7-2FA5-4E0A-BFAB-FE19C9D0D0FA}" destId="{725FEDE0-E87E-41DD-9AAC-B8B3D9E36B81}" srcOrd="0" destOrd="0" presId="urn:microsoft.com/office/officeart/2005/8/layout/hierarchy2"/>
-    <dgm:cxn modelId="{CB3C5F35-9887-40EB-A763-F02E102D846B}" type="presParOf" srcId="{F2860C52-2AAA-43EC-9E0F-8AA00B299C87}" destId="{C1B9209C-A00E-4114-9911-A5F48A7C65CE}" srcOrd="3" destOrd="0" presId="urn:microsoft.com/office/officeart/2005/8/layout/hierarchy2"/>
-    <dgm:cxn modelId="{D9E7EBE9-13F9-4E1A-9AF9-05DC13251D9C}" type="presParOf" srcId="{C1B9209C-A00E-4114-9911-A5F48A7C65CE}" destId="{C44410EB-FC7F-4499-A9B8-3402F62E1BFF}" srcOrd="0" destOrd="0" presId="urn:microsoft.com/office/officeart/2005/8/layout/hierarchy2"/>
-    <dgm:cxn modelId="{33D8CE90-FF53-43A4-ADD3-8EC85F0FE2F0}" type="presParOf" srcId="{C1B9209C-A00E-4114-9911-A5F48A7C65CE}" destId="{B2DAF72F-1CFD-454D-BF38-F8C96B03966B}" srcOrd="1" destOrd="0" presId="urn:microsoft.com/office/officeart/2005/8/layout/hierarchy2"/>
-    <dgm:cxn modelId="{1819AF3A-DB26-4567-B948-0AC176C7E68C}" type="presParOf" srcId="{F2860C52-2AAA-43EC-9E0F-8AA00B299C87}" destId="{BB440F8A-586F-425C-BDEC-6CFA8D21D094}" srcOrd="4" destOrd="0" presId="urn:microsoft.com/office/officeart/2005/8/layout/hierarchy2"/>
-    <dgm:cxn modelId="{14F4D805-1074-4E5C-BAEB-C4ECBB905359}" type="presParOf" srcId="{BB440F8A-586F-425C-BDEC-6CFA8D21D094}" destId="{739BBF93-FEF9-4A40-A04F-462718C1DAC1}" srcOrd="0" destOrd="0" presId="urn:microsoft.com/office/officeart/2005/8/layout/hierarchy2"/>
-    <dgm:cxn modelId="{2C9F0A5E-8A4C-4934-A68E-D095AB00AB6D}" type="presParOf" srcId="{F2860C52-2AAA-43EC-9E0F-8AA00B299C87}" destId="{6EEB9630-C562-4C1B-A453-51D0FDB94694}" srcOrd="5" destOrd="0" presId="urn:microsoft.com/office/officeart/2005/8/layout/hierarchy2"/>
-    <dgm:cxn modelId="{7DF9D2CB-A093-40CC-BF2B-0F6EB9F518D7}" type="presParOf" srcId="{6EEB9630-C562-4C1B-A453-51D0FDB94694}" destId="{F591F084-96CB-4EF4-BDF4-8178BA15A076}" srcOrd="0" destOrd="0" presId="urn:microsoft.com/office/officeart/2005/8/layout/hierarchy2"/>
-    <dgm:cxn modelId="{351D076E-FE47-4DC6-A71B-4A4231AAEE84}" type="presParOf" srcId="{6EEB9630-C562-4C1B-A453-51D0FDB94694}" destId="{05CF5F15-B2E5-4CEE-8730-36D264F8684D}" srcOrd="1" destOrd="0" presId="urn:microsoft.com/office/officeart/2005/8/layout/hierarchy2"/>
+    <dgm:cxn modelId="{36CEDBAA-D9CC-4BC1-958B-8045120D11DC}" type="presOf" srcId="{0B874BCD-76BF-4606-AC8E-0CF39705CE66}" destId="{0BA62CC4-5B12-458C-92EB-96D0ACDE61BD}" srcOrd="0" destOrd="0" presId="urn:microsoft.com/office/officeart/2005/8/layout/hierarchy2"/>
+    <dgm:cxn modelId="{0FF2A2BC-D655-479A-B89E-61A941E36CB9}" type="presParOf" srcId="{0BA62CC4-5B12-458C-92EB-96D0ACDE61BD}" destId="{655A084E-F9CB-4AFD-B3E9-8DD98ADAEED2}" srcOrd="0" destOrd="0" presId="urn:microsoft.com/office/officeart/2005/8/layout/hierarchy2"/>
+    <dgm:cxn modelId="{9D0674D2-887D-4EEC-8CEF-3DE69C91444E}" type="presParOf" srcId="{655A084E-F9CB-4AFD-B3E9-8DD98ADAEED2}" destId="{F2A3EEC5-8B4F-476E-A717-58ED1AF29781}" srcOrd="0" destOrd="0" presId="urn:microsoft.com/office/officeart/2005/8/layout/hierarchy2"/>
+    <dgm:cxn modelId="{A258DBEB-55E2-4890-92A3-A20E8999D320}" type="presParOf" srcId="{655A084E-F9CB-4AFD-B3E9-8DD98ADAEED2}" destId="{F2860C52-2AAA-43EC-9E0F-8AA00B299C87}" srcOrd="1" destOrd="0" presId="urn:microsoft.com/office/officeart/2005/8/layout/hierarchy2"/>
+    <dgm:cxn modelId="{8F876DB0-D7F2-48A0-B1FF-5A05DB9EFCCC}" type="presParOf" srcId="{F2860C52-2AAA-43EC-9E0F-8AA00B299C87}" destId="{D8E6C3F9-C7B0-4B0F-8A56-884D34E7A90D}" srcOrd="0" destOrd="0" presId="urn:microsoft.com/office/officeart/2005/8/layout/hierarchy2"/>
+    <dgm:cxn modelId="{6EA27A45-375D-4ABE-A967-AD2544343549}" type="presParOf" srcId="{D8E6C3F9-C7B0-4B0F-8A56-884D34E7A90D}" destId="{A96CD70B-B369-4467-BB22-61FF7FEA7E4A}" srcOrd="0" destOrd="0" presId="urn:microsoft.com/office/officeart/2005/8/layout/hierarchy2"/>
+    <dgm:cxn modelId="{8C26FD75-8362-414B-B1CA-2ADBD84F2AD3}" type="presParOf" srcId="{F2860C52-2AAA-43EC-9E0F-8AA00B299C87}" destId="{1F822F25-0909-4F92-8FC7-55B261A7EBD0}" srcOrd="1" destOrd="0" presId="urn:microsoft.com/office/officeart/2005/8/layout/hierarchy2"/>
+    <dgm:cxn modelId="{D9C9633A-E4D3-4155-9CD5-BC121C2B52F2}" type="presParOf" srcId="{1F822F25-0909-4F92-8FC7-55B261A7EBD0}" destId="{22679BB5-1689-470C-A735-77D93A300FDA}" srcOrd="0" destOrd="0" presId="urn:microsoft.com/office/officeart/2005/8/layout/hierarchy2"/>
+    <dgm:cxn modelId="{28E091B5-AECB-4F46-AB5E-CA8B71B37029}" type="presParOf" srcId="{1F822F25-0909-4F92-8FC7-55B261A7EBD0}" destId="{FA618F5C-53C3-4DD4-908D-7C8534199EA6}" srcOrd="1" destOrd="0" presId="urn:microsoft.com/office/officeart/2005/8/layout/hierarchy2"/>
+    <dgm:cxn modelId="{F4DE9648-1316-41F3-9C99-8EA7212FB1B3}" type="presParOf" srcId="{F2860C52-2AAA-43EC-9E0F-8AA00B299C87}" destId="{D2541CB7-2FA5-4E0A-BFAB-FE19C9D0D0FA}" srcOrd="2" destOrd="0" presId="urn:microsoft.com/office/officeart/2005/8/layout/hierarchy2"/>
+    <dgm:cxn modelId="{AD153CF3-5C16-47FD-A4AA-FD2263A356CB}" type="presParOf" srcId="{D2541CB7-2FA5-4E0A-BFAB-FE19C9D0D0FA}" destId="{725FEDE0-E87E-41DD-9AAC-B8B3D9E36B81}" srcOrd="0" destOrd="0" presId="urn:microsoft.com/office/officeart/2005/8/layout/hierarchy2"/>
+    <dgm:cxn modelId="{0313C0C2-AF2F-4937-9149-FCB601F4BE49}" type="presParOf" srcId="{F2860C52-2AAA-43EC-9E0F-8AA00B299C87}" destId="{C1B9209C-A00E-4114-9911-A5F48A7C65CE}" srcOrd="3" destOrd="0" presId="urn:microsoft.com/office/officeart/2005/8/layout/hierarchy2"/>
+    <dgm:cxn modelId="{B53AC702-BD0E-4378-A369-48DCBCD64D4B}" type="presParOf" srcId="{C1B9209C-A00E-4114-9911-A5F48A7C65CE}" destId="{C44410EB-FC7F-4499-A9B8-3402F62E1BFF}" srcOrd="0" destOrd="0" presId="urn:microsoft.com/office/officeart/2005/8/layout/hierarchy2"/>
+    <dgm:cxn modelId="{6BBD13D3-6308-44E5-80DA-B04FF7C9DFCE}" type="presParOf" srcId="{C1B9209C-A00E-4114-9911-A5F48A7C65CE}" destId="{B2DAF72F-1CFD-454D-BF38-F8C96B03966B}" srcOrd="1" destOrd="0" presId="urn:microsoft.com/office/officeart/2005/8/layout/hierarchy2"/>
+    <dgm:cxn modelId="{AA7858BE-1A38-4875-A1AB-D643F16BC96D}" type="presParOf" srcId="{F2860C52-2AAA-43EC-9E0F-8AA00B299C87}" destId="{BB440F8A-586F-425C-BDEC-6CFA8D21D094}" srcOrd="4" destOrd="0" presId="urn:microsoft.com/office/officeart/2005/8/layout/hierarchy2"/>
+    <dgm:cxn modelId="{FF9B1D2A-9004-4778-9C3E-B8223E0A4AD2}" type="presParOf" srcId="{BB440F8A-586F-425C-BDEC-6CFA8D21D094}" destId="{739BBF93-FEF9-4A40-A04F-462718C1DAC1}" srcOrd="0" destOrd="0" presId="urn:microsoft.com/office/officeart/2005/8/layout/hierarchy2"/>
+    <dgm:cxn modelId="{1D7970A6-DA4A-42BE-90E7-B10DCD6C90E1}" type="presParOf" srcId="{F2860C52-2AAA-43EC-9E0F-8AA00B299C87}" destId="{6EEB9630-C562-4C1B-A453-51D0FDB94694}" srcOrd="5" destOrd="0" presId="urn:microsoft.com/office/officeart/2005/8/layout/hierarchy2"/>
+    <dgm:cxn modelId="{12B3BB35-B3C3-4025-9A6C-43C9695F920C}" type="presParOf" srcId="{6EEB9630-C562-4C1B-A453-51D0FDB94694}" destId="{F591F084-96CB-4EF4-BDF4-8178BA15A076}" srcOrd="0" destOrd="0" presId="urn:microsoft.com/office/officeart/2005/8/layout/hierarchy2"/>
+    <dgm:cxn modelId="{1DDDCDAE-7133-4CF0-B3EF-3C04E9E6032D}" type="presParOf" srcId="{6EEB9630-C562-4C1B-A453-51D0FDB94694}" destId="{05CF5F15-B2E5-4CEE-8730-36D264F8684D}" srcOrd="1" destOrd="0" presId="urn:microsoft.com/office/officeart/2005/8/layout/hierarchy2"/>
   </dgm:cxnLst>
   <dgm:bg/>
   <dgm:whole/>

</xml_diff>